<commit_message>
proqesverbali, kondomi landes dhe boyler bedriu
</commit_message>
<xml_diff>
--- a/1950-1-Naxhia/3-Mbështjellësi-i-lëndës-1950-1-Naxhia.docx
+++ b/1950-1-Naxhia/3-Mbështjellësi-i-lëndës-1950-1-Naxhia.docx
@@ -1,6 +1,6 @@
 
 <file path=word/document.xml><?xml version="1.0" encoding="utf-8"?>
-<w:document xmlns:wpc="http://schemas.microsoft.com/office/word/2010/wordprocessingCanvas" xmlns:cx="http://schemas.microsoft.com/office/drawing/2014/chartex" xmlns:cx1="http://schemas.microsoft.com/office/drawing/2015/9/8/chartex" xmlns:mc="http://schemas.openxmlformats.org/markup-compatibility/2006" xmlns:o="urn:schemas-microsoft-com:office:office" xmlns:r="http://schemas.openxmlformats.org/officeDocument/2006/relationships" xmlns:m="http://schemas.openxmlformats.org/officeDocument/2006/math" xmlns:v="urn:schemas-microsoft-com:vml" xmlns:wp14="http://schemas.microsoft.com/office/word/2010/wordprocessingDrawing" xmlns:wp="http://schemas.openxmlformats.org/drawingml/2006/wordprocessingDrawing" xmlns:w10="urn:schemas-microsoft-com:office:word" xmlns:w="http://schemas.openxmlformats.org/wordprocessingml/2006/main" xmlns:w14="http://schemas.microsoft.com/office/word/2010/wordml" xmlns:w15="http://schemas.microsoft.com/office/word/2012/wordml" xmlns:w16se="http://schemas.microsoft.com/office/word/2015/wordml/symex" xmlns:wpg="http://schemas.microsoft.com/office/word/2010/wordprocessingGroup" xmlns:wpi="http://schemas.microsoft.com/office/word/2010/wordprocessingInk" xmlns:wne="http://schemas.microsoft.com/office/word/2006/wordml" xmlns:wps="http://schemas.microsoft.com/office/word/2010/wordprocessingShape" mc:Ignorable="w14 w15 w16se wp14">
+<w:document xmlns:wpc="http://schemas.microsoft.com/office/word/2010/wordprocessingCanvas" xmlns:mc="http://schemas.openxmlformats.org/markup-compatibility/2006" xmlns:o="urn:schemas-microsoft-com:office:office" xmlns:r="http://schemas.openxmlformats.org/officeDocument/2006/relationships" xmlns:m="http://schemas.openxmlformats.org/officeDocument/2006/math" xmlns:v="urn:schemas-microsoft-com:vml" xmlns:wp14="http://schemas.microsoft.com/office/word/2010/wordprocessingDrawing" xmlns:wp="http://schemas.openxmlformats.org/drawingml/2006/wordprocessingDrawing" xmlns:w10="urn:schemas-microsoft-com:office:word" xmlns:w="http://schemas.openxmlformats.org/wordprocessingml/2006/main" xmlns:w14="http://schemas.microsoft.com/office/word/2010/wordml" xmlns:wpg="http://schemas.microsoft.com/office/word/2010/wordprocessingGroup" xmlns:wpi="http://schemas.microsoft.com/office/word/2010/wordprocessingInk" xmlns:wne="http://schemas.microsoft.com/office/word/2006/wordml" xmlns:wps="http://schemas.microsoft.com/office/word/2010/wordprocessingShape" mc:Ignorable="w14 wp14">
   <w:body>
     <w:tbl>
       <w:tblPr>
@@ -64,7 +64,7 @@
                           </pic:cNvPicPr>
                         </pic:nvPicPr>
                         <pic:blipFill>
-                          <a:blip r:embed="rId8" cstate="print">
+                          <a:blip r:embed="rId9" cstate="print">
                             <a:extLst>
                               <a:ext uri="{28A0092B-C50C-407E-A947-70E740481C1C}">
                                 <a14:useLocalDpi xmlns:a14="http://schemas.microsoft.com/office/drawing/2010/main" val="0"/>
@@ -357,7 +357,7 @@
           <v:group id="Group 25" o:spid="_x0000_s1026" style="position:absolute;margin-left:523.8pt;margin-top:5.6pt;width:571.6pt;height:558.95pt;z-index:251651583;mso-position-horizontal-relative:text;mso-position-vertical-relative:text" coordorigin="11905,4094" coordsize="11432,11179" o:gfxdata="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">
             <v:group id="Group 23" o:spid="_x0000_s1027" style="position:absolute;left:11905;top:4094;width:11432;height:2288" coordorigin="11905,4094" coordsize="11432,2288" o:gfxdata="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">
               <v:rect id="Rectangle 7" o:spid="_x0000_s1028" style="position:absolute;left:11905;top:4094;width:11432;height:719;visibility:visible" o:gfxdata="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" stroked="f">
-                <v:textbox>
+                <v:textbox style="mso-next-textbox:#Rectangle 7">
                   <w:txbxContent>
                     <w:p>
                       <w:pPr>
@@ -381,25 +381,27 @@
                 </v:textbox>
               </v:rect>
               <v:rect id="_x0000_s1029" style="position:absolute;left:12245;top:5916;width:5006;height:466;visibility:visible" o:gfxdata="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" stroked="f">
-                <v:textbox>
+                <v:textbox style="mso-next-textbox:#_x0000_s1029">
                   <w:txbxContent>
                     <w:p>
                       <w:pPr>
                         <w:spacing w:after="0"/>
+                      </w:pPr>
+                      <w:r>
                         <w:rPr>
                           <w:rFonts w:ascii="Times New Roman" w:hAnsi="Times New Roman" w:cs="Times New Roman"/>
                           <w:sz w:val="28"/>
                           <w:szCs w:val="36"/>
-                          <w:u w:val="single"/>
-                        </w:rPr>
-                      </w:pPr>
+                        </w:rPr>
+                        <w:t xml:space="preserve">Numri </w:t>
+                      </w:r>
                       <w:r>
                         <w:rPr>
                           <w:rFonts w:ascii="Times New Roman" w:hAnsi="Times New Roman" w:cs="Times New Roman"/>
                           <w:sz w:val="28"/>
                           <w:szCs w:val="36"/>
                         </w:rPr>
-                        <w:t>Numri i Protokollit</w:t>
+                        <w:t>i Protokollit</w:t>
                       </w:r>
                       <w:r>
                         <w:rPr>
@@ -425,7 +427,7 @@
                           <w:szCs w:val="30"/>
                           <w:u w:val="single"/>
                         </w:rPr>
-                        <w:t>163</w:t>
+                        <w:t>265</w:t>
                       </w:r>
                       <w:r>
                         <w:rPr>
@@ -435,17 +437,16 @@
                           <w:szCs w:val="30"/>
                           <w:u w:val="single"/>
                         </w:rPr>
-                        <w:t>/2020</w:t>
+                        <w:t>/2022</w:t>
                       </w:r>
                     </w:p>
-                    <w:p/>
                   </w:txbxContent>
                 </v:textbox>
               </v:rect>
             </v:group>
             <v:group id="Group 24" o:spid="_x0000_s1030" style="position:absolute;left:12181;top:6413;width:11035;height:8860" coordorigin="12181,6413" coordsize="11035,8860" o:gfxdata="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">
               <v:rect id="Rectangle 9" o:spid="_x0000_s1031" style="position:absolute;left:12360;top:6413;width:10804;height:771;visibility:visible" o:gfxdata="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" filled="f" stroked="f" strokecolor="#0c9">
-                <v:textbox>
+                <v:textbox style="mso-next-textbox:#Rectangle 9">
                   <w:txbxContent>
                     <w:p>
                       <w:pPr>
@@ -601,7 +602,7 @@
                 </v:textbox>
               </v:rect>
               <v:rect id="Rectangle 10" o:spid="_x0000_s1032" style="position:absolute;left:12181;top:13598;width:5640;height:1390;visibility:visible" o:gfxdata="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" stroked="f" strokecolor="black [3213]">
-                <v:textbox>
+                <v:textbox style="mso-next-textbox:#Rectangle 10">
                   <w:txbxContent>
                     <w:p>
                       <w:pPr>
@@ -647,7 +648,7 @@
                           <w:szCs w:val="30"/>
                           <w:u w:val="single"/>
                         </w:rPr>
-                        <w:t>16/07</w:t>
+                        <w:t>18</w:t>
                       </w:r>
                       <w:r>
                         <w:rPr>
@@ -657,7 +658,27 @@
                           <w:szCs w:val="30"/>
                           <w:u w:val="single"/>
                         </w:rPr>
-                        <w:t>/2020</w:t>
+                        <w:t>/</w:t>
+                      </w:r>
+                      <w:r>
+                        <w:rPr>
+                          <w:rFonts w:ascii="Times New Roman" w:hAnsi="Times New Roman" w:cs="Times New Roman"/>
+                          <w:b/>
+                          <w:sz w:val="30"/>
+                          <w:szCs w:val="30"/>
+                          <w:u w:val="single"/>
+                        </w:rPr>
+                        <w:t>11</w:t>
+                      </w:r>
+                      <w:r>
+                        <w:rPr>
+                          <w:rFonts w:ascii="Times New Roman" w:hAnsi="Times New Roman" w:cs="Times New Roman"/>
+                          <w:b/>
+                          <w:sz w:val="30"/>
+                          <w:szCs w:val="30"/>
+                          <w:u w:val="single"/>
+                        </w:rPr>
+                        <w:t>/2022</w:t>
                       </w:r>
                     </w:p>
                     <w:p>
@@ -709,7 +730,7 @@
                 </v:textbox>
               </v:rect>
               <v:rect id="Rectangle 11" o:spid="_x0000_s1033" style="position:absolute;left:18864;top:14185;width:4352;height:1088;visibility:visible" o:gfxdata="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" stroked="f" strokecolor="black [3213]">
-                <v:textbox>
+                <v:textbox style="mso-next-textbox:#Rectangle 11">
                   <w:txbxContent>
                     <w:p>
                       <w:pPr>
@@ -835,7 +856,7 @@
                       <w:szCs w:val="30"/>
                       <w:u w:val="single"/>
                     </w:rPr>
-                    <w:t>SEAD PRUSHI</w:t>
+                    <w:t>LIRIDON SEJDIU</w:t>
                   </w:r>
                 </w:p>
                 <w:p/>
@@ -868,7 +889,15 @@
                       <w:sz w:val="28"/>
                       <w:szCs w:val="28"/>
                     </w:rPr>
-                    <w:t>Numri i licencës</w:t>
+                    <w:t xml:space="preserve">Numri </w:t>
+                  </w:r>
+                  <w:r>
+                    <w:rPr>
+                      <w:rFonts w:ascii="Times New Roman" w:hAnsi="Times New Roman" w:cs="Times New Roman"/>
+                      <w:sz w:val="28"/>
+                      <w:szCs w:val="28"/>
+                    </w:rPr>
+                    <w:t>i licencës</w:t>
                   </w:r>
                   <w:r>
                     <w:rPr>
@@ -894,7 +923,7 @@
                       <w:szCs w:val="30"/>
                       <w:u w:val="single"/>
                     </w:rPr>
-                    <w:t>152</w:t>
+                    <w:t>140</w:t>
                   </w:r>
                 </w:p>
                 <w:p/>
@@ -952,9 +981,6 @@
         <w:instrText xml:space="preserve"> FORMCHECKBOX </w:instrText>
       </w:r>
       <w:r>
-        <w:fldChar w:fldCharType="separate"/>
-      </w:r>
-      <w:r>
         <w:fldChar w:fldCharType="end"/>
       </w:r>
       <w:bookmarkEnd w:id="1"/>
@@ -1003,9 +1029,6 @@
         <w:instrText xml:space="preserve"> FORMCHECKBOX </w:instrText>
       </w:r>
       <w:r>
-        <w:fldChar w:fldCharType="separate"/>
-      </w:r>
-      <w:r>
         <w:fldChar w:fldCharType="end"/>
       </w:r>
       <w:r>
@@ -1053,9 +1076,6 @@
         <w:instrText xml:space="preserve"> FORMCHECKBOX </w:instrText>
       </w:r>
       <w:r>
-        <w:fldChar w:fldCharType="separate"/>
-      </w:r>
-      <w:r>
         <w:fldChar w:fldCharType="end"/>
       </w:r>
       <w:r>
@@ -1103,9 +1123,6 @@
         <w:instrText xml:space="preserve"> FORMCHECKBOX </w:instrText>
       </w:r>
       <w:r>
-        <w:fldChar w:fldCharType="separate"/>
-      </w:r>
-      <w:r>
         <w:fldChar w:fldCharType="end"/>
       </w:r>
       <w:r>
@@ -1159,9 +1176,6 @@
         <w:instrText xml:space="preserve"> FORMCHECKBOX </w:instrText>
       </w:r>
       <w:r>
-        <w:fldChar w:fldCharType="separate"/>
-      </w:r>
-      <w:r>
         <w:fldChar w:fldCharType="end"/>
       </w:r>
       <w:r>
@@ -1209,9 +1223,6 @@
         <w:instrText xml:space="preserve"> FORMCHECKBOX </w:instrText>
       </w:r>
       <w:r>
-        <w:fldChar w:fldCharType="separate"/>
-      </w:r>
-      <w:r>
         <w:fldChar w:fldCharType="end"/>
       </w:r>
       <w:r>
@@ -1259,9 +1270,6 @@
         <w:instrText xml:space="preserve"> FORMCHECKBOX </w:instrText>
       </w:r>
       <w:r>
-        <w:fldChar w:fldCharType="separate"/>
-      </w:r>
-      <w:r>
         <w:fldChar w:fldCharType="end"/>
       </w:r>
       <w:r>
@@ -1309,9 +1317,6 @@
         <w:instrText xml:space="preserve"> FORMCHECKBOX </w:instrText>
       </w:r>
       <w:r>
-        <w:fldChar w:fldCharType="separate"/>
-      </w:r>
-      <w:r>
         <w:fldChar w:fldCharType="end"/>
       </w:r>
       <w:r>
@@ -1359,9 +1364,6 @@
         <w:instrText xml:space="preserve"> FORMCHECKBOX </w:instrText>
       </w:r>
       <w:r>
-        <w:fldChar w:fldCharType="separate"/>
-      </w:r>
-      <w:r>
         <w:fldChar w:fldCharType="end"/>
       </w:r>
       <w:r>
@@ -1373,7 +1375,7 @@
           <w:sz w:val="28"/>
           <w:szCs w:val="28"/>
         </w:rPr>
-        <w:t>Punë të veçanta gjeodezike</w:t>
+        <w:t>Riregjistrim i pjesës grafike të parcelës</w:t>
       </w:r>
     </w:p>
     <w:p>
@@ -1409,9 +1411,6 @@
         <w:instrText xml:space="preserve"> FORMCHECKBOX </w:instrText>
       </w:r>
       <w:r>
-        <w:fldChar w:fldCharType="separate"/>
-      </w:r>
-      <w:r>
         <w:fldChar w:fldCharType="end"/>
       </w:r>
       <w:r>
@@ -1562,7 +1561,7 @@
           <w:sz w:val="28"/>
           <w:szCs w:val="28"/>
         </w:rPr>
-        <w:t>44 791 828</w:t>
+        <w:t>49 535 250</w:t>
       </w:r>
     </w:p>
     <w:p>
@@ -1623,7 +1622,7 @@
           <w:sz w:val="28"/>
           <w:szCs w:val="28"/>
         </w:rPr>
-        <w:t>progeo2017</w:t>
+        <w:t>liridonsejdiu88</w:t>
       </w:r>
       <w:r>
         <w:rPr>
@@ -1826,9 +1825,6 @@
         <w:instrText xml:space="preserve"> FORMCHECKBOX </w:instrText>
       </w:r>
       <w:r>
-        <w:fldChar w:fldCharType="separate"/>
-      </w:r>
-      <w:r>
         <w:fldChar w:fldCharType="end"/>
       </w:r>
       <w:r>
@@ -1884,9 +1880,6 @@
         <w:instrText xml:space="preserve"> FORMCHECKBOX </w:instrText>
       </w:r>
       <w:r>
-        <w:fldChar w:fldCharType="separate"/>
-      </w:r>
-      <w:r>
         <w:fldChar w:fldCharType="end"/>
       </w:r>
       <w:r>
@@ -1942,9 +1935,6 @@
         <w:instrText xml:space="preserve"> FORMCHECKBOX </w:instrText>
       </w:r>
       <w:r>
-        <w:fldChar w:fldCharType="separate"/>
-      </w:r>
-      <w:r>
         <w:fldChar w:fldCharType="end"/>
       </w:r>
       <w:r>
@@ -2000,9 +1990,6 @@
         <w:instrText xml:space="preserve"> FORMCHECKBOX </w:instrText>
       </w:r>
       <w:r>
-        <w:fldChar w:fldCharType="separate"/>
-      </w:r>
-      <w:r>
         <w:fldChar w:fldCharType="end"/>
       </w:r>
       <w:r>
@@ -2097,9 +2084,6 @@
         <w:instrText xml:space="preserve"> FORMCHECKBOX </w:instrText>
       </w:r>
       <w:r>
-        <w:fldChar w:fldCharType="separate"/>
-      </w:r>
-      <w:r>
         <w:fldChar w:fldCharType="end"/>
       </w:r>
       <w:r>
@@ -2149,9 +2133,6 @@
         <w:instrText xml:space="preserve"> FORMCHECKBOX </w:instrText>
       </w:r>
       <w:r>
-        <w:fldChar w:fldCharType="separate"/>
-      </w:r>
-      <w:r>
         <w:fldChar w:fldCharType="end"/>
       </w:r>
       <w:r>
@@ -2201,9 +2182,6 @@
         <w:instrText xml:space="preserve"> FORMCHECKBOX </w:instrText>
       </w:r>
       <w:r>
-        <w:fldChar w:fldCharType="separate"/>
-      </w:r>
-      <w:r>
         <w:fldChar w:fldCharType="end"/>
       </w:r>
       <w:r>
@@ -2254,9 +2232,6 @@
         <w:instrText xml:space="preserve"> FORMCHECKBOX </w:instrText>
       </w:r>
       <w:r>
-        <w:fldChar w:fldCharType="separate"/>
-      </w:r>
-      <w:r>
         <w:fldChar w:fldCharType="end"/>
       </w:r>
       <w:r>
@@ -2307,9 +2282,6 @@
         <w:instrText xml:space="preserve"> FORMCHECKBOX </w:instrText>
       </w:r>
       <w:r>
-        <w:fldChar w:fldCharType="separate"/>
-      </w:r>
-      <w:r>
         <w:fldChar w:fldCharType="end"/>
       </w:r>
       <w:r>
@@ -2360,9 +2332,6 @@
         <w:instrText xml:space="preserve"> FORMCHECKBOX </w:instrText>
       </w:r>
       <w:r>
-        <w:fldChar w:fldCharType="separate"/>
-      </w:r>
-      <w:r>
         <w:fldChar w:fldCharType="end"/>
       </w:r>
       <w:r>
@@ -2390,6 +2359,107 @@
           <w:numId w:val="6"/>
         </w:numPr>
         <w:tabs>
+          <w:tab w:val="left" w:pos="14070"/>
+        </w:tabs>
+        <w:rPr>
+          <w:sz w:val="28"/>
+          <w:szCs w:val="28"/>
+        </w:rPr>
+      </w:pPr>
+      <w:r>
+        <w:t xml:space="preserve"> </w:t>
+      </w:r>
+      <w:r>
+        <w:fldChar w:fldCharType="begin">
+          <w:ffData>
+            <w:name w:val=""/>
+            <w:enabled/>
+            <w:calcOnExit w:val="0"/>
+            <w:checkBox>
+              <w:size w:val="24"/>
+              <w:default w:val="1"/>
+            </w:checkBox>
+          </w:ffData>
+        </w:fldChar>
+      </w:r>
+      <w:r>
+        <w:instrText xml:space="preserve"> FORMCHECKBOX </w:instrText>
+      </w:r>
+      <w:r>
+        <w:fldChar w:fldCharType="end"/>
+      </w:r>
+      <w:r>
+        <w:t xml:space="preserve">  </w:t>
+      </w:r>
+      <w:r>
+        <w:rPr>
+          <w:rFonts w:ascii="Times New Roman" w:hAnsi="Times New Roman" w:cs="Times New Roman"/>
+          <w:bCs/>
+          <w:sz w:val="28"/>
+          <w:szCs w:val="28"/>
+        </w:rPr>
+        <w:t>Certifikatën e pronësisë</w:t>
+      </w:r>
+    </w:p>
+    <w:p>
+      <w:pPr>
+        <w:pStyle w:val="ListParagraph"/>
+        <w:numPr>
+          <w:ilvl w:val="0"/>
+          <w:numId w:val="6"/>
+        </w:numPr>
+        <w:tabs>
+          <w:tab w:val="left" w:pos="14070"/>
+        </w:tabs>
+        <w:rPr>
+          <w:sz w:val="28"/>
+          <w:szCs w:val="28"/>
+        </w:rPr>
+      </w:pPr>
+      <w:r>
+        <w:t xml:space="preserve"> </w:t>
+      </w:r>
+      <w:r>
+        <w:fldChar w:fldCharType="begin">
+          <w:ffData>
+            <w:name w:val=""/>
+            <w:enabled/>
+            <w:calcOnExit w:val="0"/>
+            <w:checkBox>
+              <w:size w:val="24"/>
+              <w:default w:val="1"/>
+            </w:checkBox>
+          </w:ffData>
+        </w:fldChar>
+      </w:r>
+      <w:r>
+        <w:instrText xml:space="preserve"> FORMCHECKBOX </w:instrText>
+      </w:r>
+      <w:r>
+        <w:fldChar w:fldCharType="end"/>
+      </w:r>
+      <w:r>
+        <w:t xml:space="preserve">  </w:t>
+      </w:r>
+      <w:r>
+        <w:rPr>
+          <w:rFonts w:ascii="Times New Roman" w:hAnsi="Times New Roman" w:cs="Times New Roman"/>
+          <w:bCs/>
+          <w:sz w:val="28"/>
+          <w:szCs w:val="28"/>
+        </w:rPr>
+        <w:t>Raporti teknik</w:t>
+      </w:r>
+    </w:p>
+    <w:p>
+      <w:pPr>
+        <w:pStyle w:val="ListParagraph"/>
+        <w:numPr>
+          <w:ilvl w:val="0"/>
+          <w:numId w:val="6"/>
+        </w:numPr>
+        <w:tabs>
+          <w:tab w:val="left" w:pos="937"/>
           <w:tab w:val="left" w:pos="14070"/>
         </w:tabs>
         <w:rPr>
@@ -2417,13 +2487,13 @@
         <w:instrText xml:space="preserve"> FORMCHECKBOX </w:instrText>
       </w:r>
       <w:r>
-        <w:fldChar w:fldCharType="separate"/>
-      </w:r>
-      <w:r>
         <w:fldChar w:fldCharType="end"/>
       </w:r>
       <w:r>
-        <w:t xml:space="preserve">  </w:t>
+        <w:t xml:space="preserve"> </w:t>
+      </w:r>
+      <w:r>
+        <w:t xml:space="preserve"> </w:t>
       </w:r>
       <w:r>
         <w:rPr>
@@ -2432,7 +2502,7 @@
           <w:sz w:val="28"/>
           <w:szCs w:val="28"/>
         </w:rPr>
-        <w:t>Certifikatën e pronësisë</w:t>
+        <w:t>Letërnjoftimi kopje i fqinjëve</w:t>
       </w:r>
     </w:p>
     <w:p>
@@ -2443,6 +2513,7 @@
           <w:numId w:val="6"/>
         </w:numPr>
         <w:tabs>
+          <w:tab w:val="left" w:pos="937"/>
           <w:tab w:val="left" w:pos="14070"/>
         </w:tabs>
         <w:rPr>
@@ -2470,120 +2541,6 @@
         <w:instrText xml:space="preserve"> FORMCHECKBOX </w:instrText>
       </w:r>
       <w:r>
-        <w:fldChar w:fldCharType="separate"/>
-      </w:r>
-      <w:r>
-        <w:fldChar w:fldCharType="end"/>
-      </w:r>
-      <w:r>
-        <w:t xml:space="preserve">  </w:t>
-      </w:r>
-      <w:r>
-        <w:rPr>
-          <w:rFonts w:ascii="Times New Roman" w:hAnsi="Times New Roman" w:cs="Times New Roman"/>
-          <w:bCs/>
-          <w:sz w:val="28"/>
-          <w:szCs w:val="28"/>
-        </w:rPr>
-        <w:t>Raporti teknik</w:t>
-      </w:r>
-    </w:p>
-    <w:p>
-      <w:pPr>
-        <w:pStyle w:val="ListParagraph"/>
-        <w:numPr>
-          <w:ilvl w:val="0"/>
-          <w:numId w:val="6"/>
-        </w:numPr>
-        <w:tabs>
-          <w:tab w:val="left" w:pos="937"/>
-          <w:tab w:val="left" w:pos="14070"/>
-        </w:tabs>
-        <w:rPr>
-          <w:sz w:val="28"/>
-          <w:szCs w:val="28"/>
-        </w:rPr>
-      </w:pPr>
-      <w:r>
-        <w:t xml:space="preserve"> </w:t>
-      </w:r>
-      <w:r>
-        <w:fldChar w:fldCharType="begin">
-          <w:ffData>
-            <w:name w:val=""/>
-            <w:enabled/>
-            <w:calcOnExit w:val="0"/>
-            <w:checkBox>
-              <w:size w:val="24"/>
-              <w:default w:val="0"/>
-            </w:checkBox>
-          </w:ffData>
-        </w:fldChar>
-      </w:r>
-      <w:r>
-        <w:instrText xml:space="preserve"> FORMCHECKBOX </w:instrText>
-      </w:r>
-      <w:r>
-        <w:fldChar w:fldCharType="separate"/>
-      </w:r>
-      <w:r>
-        <w:fldChar w:fldCharType="end"/>
-      </w:r>
-      <w:r>
-        <w:t xml:space="preserve"> </w:t>
-      </w:r>
-      <w:r>
-        <w:t xml:space="preserve"> </w:t>
-      </w:r>
-      <w:r>
-        <w:rPr>
-          <w:rFonts w:ascii="Times New Roman" w:hAnsi="Times New Roman" w:cs="Times New Roman"/>
-          <w:bCs/>
-          <w:sz w:val="28"/>
-          <w:szCs w:val="28"/>
-        </w:rPr>
-        <w:t>Letërnjoftimi kopje i fqinjëve</w:t>
-      </w:r>
-    </w:p>
-    <w:p>
-      <w:pPr>
-        <w:pStyle w:val="ListParagraph"/>
-        <w:numPr>
-          <w:ilvl w:val="0"/>
-          <w:numId w:val="6"/>
-        </w:numPr>
-        <w:tabs>
-          <w:tab w:val="left" w:pos="937"/>
-          <w:tab w:val="left" w:pos="14070"/>
-        </w:tabs>
-        <w:rPr>
-          <w:sz w:val="28"/>
-          <w:szCs w:val="28"/>
-        </w:rPr>
-      </w:pPr>
-      <w:r>
-        <w:t xml:space="preserve"> </w:t>
-      </w:r>
-      <w:r>
-        <w:fldChar w:fldCharType="begin">
-          <w:ffData>
-            <w:name w:val=""/>
-            <w:enabled/>
-            <w:calcOnExit w:val="0"/>
-            <w:checkBox>
-              <w:size w:val="24"/>
-              <w:default w:val="1"/>
-            </w:checkBox>
-          </w:ffData>
-        </w:fldChar>
-      </w:r>
-      <w:r>
-        <w:instrText xml:space="preserve"> FORMCHECKBOX </w:instrText>
-      </w:r>
-      <w:r>
-        <w:fldChar w:fldCharType="separate"/>
-      </w:r>
-      <w:r>
         <w:fldChar w:fldCharType="end"/>
       </w:r>
       <w:r>
@@ -2624,7 +2581,7 @@
 </file>
 
 <file path=word/endnotes.xml><?xml version="1.0" encoding="utf-8"?>
-<w:endnotes xmlns:wpc="http://schemas.microsoft.com/office/word/2010/wordprocessingCanvas" xmlns:cx="http://schemas.microsoft.com/office/drawing/2014/chartex" xmlns:cx1="http://schemas.microsoft.com/office/drawing/2015/9/8/chartex" xmlns:mc="http://schemas.openxmlformats.org/markup-compatibility/2006" xmlns:o="urn:schemas-microsoft-com:office:office" xmlns:r="http://schemas.openxmlformats.org/officeDocument/2006/relationships" xmlns:m="http://schemas.openxmlformats.org/officeDocument/2006/math" xmlns:v="urn:schemas-microsoft-com:vml" xmlns:wp14="http://schemas.microsoft.com/office/word/2010/wordprocessingDrawing" xmlns:wp="http://schemas.openxmlformats.org/drawingml/2006/wordprocessingDrawing" xmlns:w10="urn:schemas-microsoft-com:office:word" xmlns:w="http://schemas.openxmlformats.org/wordprocessingml/2006/main" xmlns:w14="http://schemas.microsoft.com/office/word/2010/wordml" xmlns:w15="http://schemas.microsoft.com/office/word/2012/wordml" xmlns:w16se="http://schemas.microsoft.com/office/word/2015/wordml/symex" xmlns:wpg="http://schemas.microsoft.com/office/word/2010/wordprocessingGroup" xmlns:wpi="http://schemas.microsoft.com/office/word/2010/wordprocessingInk" xmlns:wne="http://schemas.microsoft.com/office/word/2006/wordml" xmlns:wps="http://schemas.microsoft.com/office/word/2010/wordprocessingShape" mc:Ignorable="w14 w15 w16se wp14">
+<w:endnotes xmlns:wpc="http://schemas.microsoft.com/office/word/2010/wordprocessingCanvas" xmlns:mc="http://schemas.openxmlformats.org/markup-compatibility/2006" xmlns:o="urn:schemas-microsoft-com:office:office" xmlns:r="http://schemas.openxmlformats.org/officeDocument/2006/relationships" xmlns:m="http://schemas.openxmlformats.org/officeDocument/2006/math" xmlns:v="urn:schemas-microsoft-com:vml" xmlns:wp14="http://schemas.microsoft.com/office/word/2010/wordprocessingDrawing" xmlns:wp="http://schemas.openxmlformats.org/drawingml/2006/wordprocessingDrawing" xmlns:w10="urn:schemas-microsoft-com:office:word" xmlns:w="http://schemas.openxmlformats.org/wordprocessingml/2006/main" xmlns:w14="http://schemas.microsoft.com/office/word/2010/wordml" xmlns:wpg="http://schemas.microsoft.com/office/word/2010/wordprocessingGroup" xmlns:wpi="http://schemas.microsoft.com/office/word/2010/wordprocessingInk" xmlns:wne="http://schemas.microsoft.com/office/word/2006/wordml" xmlns:wps="http://schemas.microsoft.com/office/word/2010/wordprocessingShape" mc:Ignorable="w14 wp14">
   <w:endnote w:type="separator" w:id="-1">
     <w:p>
       <w:pPr>
@@ -2649,7 +2606,7 @@
 </file>
 
 <file path=word/footnotes.xml><?xml version="1.0" encoding="utf-8"?>
-<w:footnotes xmlns:wpc="http://schemas.microsoft.com/office/word/2010/wordprocessingCanvas" xmlns:cx="http://schemas.microsoft.com/office/drawing/2014/chartex" xmlns:cx1="http://schemas.microsoft.com/office/drawing/2015/9/8/chartex" xmlns:mc="http://schemas.openxmlformats.org/markup-compatibility/2006" xmlns:o="urn:schemas-microsoft-com:office:office" xmlns:r="http://schemas.openxmlformats.org/officeDocument/2006/relationships" xmlns:m="http://schemas.openxmlformats.org/officeDocument/2006/math" xmlns:v="urn:schemas-microsoft-com:vml" xmlns:wp14="http://schemas.microsoft.com/office/word/2010/wordprocessingDrawing" xmlns:wp="http://schemas.openxmlformats.org/drawingml/2006/wordprocessingDrawing" xmlns:w10="urn:schemas-microsoft-com:office:word" xmlns:w="http://schemas.openxmlformats.org/wordprocessingml/2006/main" xmlns:w14="http://schemas.microsoft.com/office/word/2010/wordml" xmlns:w15="http://schemas.microsoft.com/office/word/2012/wordml" xmlns:w16se="http://schemas.microsoft.com/office/word/2015/wordml/symex" xmlns:wpg="http://schemas.microsoft.com/office/word/2010/wordprocessingGroup" xmlns:wpi="http://schemas.microsoft.com/office/word/2010/wordprocessingInk" xmlns:wne="http://schemas.microsoft.com/office/word/2006/wordml" xmlns:wps="http://schemas.microsoft.com/office/word/2010/wordprocessingShape" mc:Ignorable="w14 w15 w16se wp14">
+<w:footnotes xmlns:wpc="http://schemas.microsoft.com/office/word/2010/wordprocessingCanvas" xmlns:mc="http://schemas.openxmlformats.org/markup-compatibility/2006" xmlns:o="urn:schemas-microsoft-com:office:office" xmlns:r="http://schemas.openxmlformats.org/officeDocument/2006/relationships" xmlns:m="http://schemas.openxmlformats.org/officeDocument/2006/math" xmlns:v="urn:schemas-microsoft-com:vml" xmlns:wp14="http://schemas.microsoft.com/office/word/2010/wordprocessingDrawing" xmlns:wp="http://schemas.openxmlformats.org/drawingml/2006/wordprocessingDrawing" xmlns:w10="urn:schemas-microsoft-com:office:word" xmlns:w="http://schemas.openxmlformats.org/wordprocessingml/2006/main" xmlns:w14="http://schemas.microsoft.com/office/word/2010/wordml" xmlns:wpg="http://schemas.microsoft.com/office/word/2010/wordprocessingGroup" xmlns:wpi="http://schemas.microsoft.com/office/word/2010/wordprocessingInk" xmlns:wne="http://schemas.microsoft.com/office/word/2006/wordml" xmlns:wps="http://schemas.microsoft.com/office/word/2010/wordprocessingShape" mc:Ignorable="w14 wp14">
   <w:footnote w:type="separator" w:id="-1">
     <w:p>
       <w:pPr>
@@ -2674,8 +2631,8 @@
 </file>
 
 <file path=word/numbering.xml><?xml version="1.0" encoding="utf-8"?>
-<w:numbering xmlns:wpc="http://schemas.microsoft.com/office/word/2010/wordprocessingCanvas" xmlns:cx="http://schemas.microsoft.com/office/drawing/2014/chartex" xmlns:cx1="http://schemas.microsoft.com/office/drawing/2015/9/8/chartex" xmlns:mc="http://schemas.openxmlformats.org/markup-compatibility/2006" xmlns:o="urn:schemas-microsoft-com:office:office" xmlns:r="http://schemas.openxmlformats.org/officeDocument/2006/relationships" xmlns:m="http://schemas.openxmlformats.org/officeDocument/2006/math" xmlns:v="urn:schemas-microsoft-com:vml" xmlns:wp14="http://schemas.microsoft.com/office/word/2010/wordprocessingDrawing" xmlns:wp="http://schemas.openxmlformats.org/drawingml/2006/wordprocessingDrawing" xmlns:w10="urn:schemas-microsoft-com:office:word" xmlns:w="http://schemas.openxmlformats.org/wordprocessingml/2006/main" xmlns:w14="http://schemas.microsoft.com/office/word/2010/wordml" xmlns:w15="http://schemas.microsoft.com/office/word/2012/wordml" xmlns:w16se="http://schemas.microsoft.com/office/word/2015/wordml/symex" xmlns:wpg="http://schemas.microsoft.com/office/word/2010/wordprocessingGroup" xmlns:wpi="http://schemas.microsoft.com/office/word/2010/wordprocessingInk" xmlns:wne="http://schemas.microsoft.com/office/word/2006/wordml" xmlns:wps="http://schemas.microsoft.com/office/word/2010/wordprocessingShape" mc:Ignorable="w14 w15 w16se wp14">
-  <w:abstractNum w:abstractNumId="0" w15:restartNumberingAfterBreak="0">
+<w:numbering xmlns:wpc="http://schemas.microsoft.com/office/word/2010/wordprocessingCanvas" xmlns:mc="http://schemas.openxmlformats.org/markup-compatibility/2006" xmlns:o="urn:schemas-microsoft-com:office:office" xmlns:r="http://schemas.openxmlformats.org/officeDocument/2006/relationships" xmlns:m="http://schemas.openxmlformats.org/officeDocument/2006/math" xmlns:v="urn:schemas-microsoft-com:vml" xmlns:wp14="http://schemas.microsoft.com/office/word/2010/wordprocessingDrawing" xmlns:wp="http://schemas.openxmlformats.org/drawingml/2006/wordprocessingDrawing" xmlns:w10="urn:schemas-microsoft-com:office:word" xmlns:w="http://schemas.openxmlformats.org/wordprocessingml/2006/main" xmlns:w14="http://schemas.microsoft.com/office/word/2010/wordml" xmlns:wpg="http://schemas.microsoft.com/office/word/2010/wordprocessingGroup" xmlns:wpi="http://schemas.microsoft.com/office/word/2010/wordprocessingInk" xmlns:wne="http://schemas.microsoft.com/office/word/2006/wordml" xmlns:wps="http://schemas.microsoft.com/office/word/2010/wordprocessingShape" mc:Ignorable="w14 wp14">
+  <w:abstractNum w:abstractNumId="0">
     <w:nsid w:val="074A5CF7"/>
     <w:multiLevelType w:val="hybridMultilevel"/>
     <w:tmpl w:val="363CFA9A"/>
@@ -2765,7 +2722,7 @@
       </w:pPr>
     </w:lvl>
   </w:abstractNum>
-  <w:abstractNum w:abstractNumId="1" w15:restartNumberingAfterBreak="0">
+  <w:abstractNum w:abstractNumId="1">
     <w:nsid w:val="0DE25BDD"/>
     <w:multiLevelType w:val="hybridMultilevel"/>
     <w:tmpl w:val="027A5746"/>
@@ -2854,7 +2811,7 @@
       </w:pPr>
     </w:lvl>
   </w:abstractNum>
-  <w:abstractNum w:abstractNumId="2" w15:restartNumberingAfterBreak="0">
+  <w:abstractNum w:abstractNumId="2">
     <w:nsid w:val="479550E0"/>
     <w:multiLevelType w:val="hybridMultilevel"/>
     <w:tmpl w:val="4BD6E11A"/>
@@ -2943,7 +2900,7 @@
       </w:pPr>
     </w:lvl>
   </w:abstractNum>
-  <w:abstractNum w:abstractNumId="3" w15:restartNumberingAfterBreak="0">
+  <w:abstractNum w:abstractNumId="3">
     <w:nsid w:val="4A624F70"/>
     <w:multiLevelType w:val="hybridMultilevel"/>
     <w:tmpl w:val="E7FE86F8"/>
@@ -3032,7 +2989,7 @@
       </w:pPr>
     </w:lvl>
   </w:abstractNum>
-  <w:abstractNum w:abstractNumId="4" w15:restartNumberingAfterBreak="0">
+  <w:abstractNum w:abstractNumId="4">
     <w:nsid w:val="4A73524E"/>
     <w:multiLevelType w:val="hybridMultilevel"/>
     <w:tmpl w:val="C5F4AB66"/>
@@ -3121,7 +3078,7 @@
       </w:pPr>
     </w:lvl>
   </w:abstractNum>
-  <w:abstractNum w:abstractNumId="5" w15:restartNumberingAfterBreak="0">
+  <w:abstractNum w:abstractNumId="5">
     <w:nsid w:val="58C30273"/>
     <w:multiLevelType w:val="hybridMultilevel"/>
     <w:tmpl w:val="D62025A6"/>
@@ -3232,7 +3189,7 @@
 </file>
 
 <file path=word/styles.xml><?xml version="1.0" encoding="utf-8"?>
-<w:styles xmlns:mc="http://schemas.openxmlformats.org/markup-compatibility/2006" xmlns:r="http://schemas.openxmlformats.org/officeDocument/2006/relationships" xmlns:w="http://schemas.openxmlformats.org/wordprocessingml/2006/main" xmlns:w14="http://schemas.microsoft.com/office/word/2010/wordml" xmlns:w15="http://schemas.microsoft.com/office/word/2012/wordml" xmlns:w16se="http://schemas.microsoft.com/office/word/2015/wordml/symex" mc:Ignorable="w14 w15 w16se">
+<w:styles xmlns:mc="http://schemas.openxmlformats.org/markup-compatibility/2006" xmlns:r="http://schemas.openxmlformats.org/officeDocument/2006/relationships" xmlns:w="http://schemas.openxmlformats.org/wordprocessingml/2006/main" xmlns:w14="http://schemas.microsoft.com/office/word/2010/wordml" mc:Ignorable="w14">
   <w:docDefaults>
     <w:rPrDefault>
       <w:rPr>
@@ -3248,378 +3205,144 @@
       </w:pPr>
     </w:pPrDefault>
   </w:docDefaults>
-  <w:latentStyles w:defLockedState="0" w:defUIPriority="99" w:defSemiHidden="0" w:defUnhideWhenUsed="0" w:defQFormat="0" w:count="371">
-    <w:lsdException w:name="Normal" w:uiPriority="0" w:qFormat="1"/>
-    <w:lsdException w:name="heading 1" w:uiPriority="9" w:qFormat="1"/>
-    <w:lsdException w:name="heading 2" w:semiHidden="1" w:uiPriority="9" w:unhideWhenUsed="1" w:qFormat="1"/>
-    <w:lsdException w:name="heading 3" w:semiHidden="1" w:uiPriority="9" w:unhideWhenUsed="1" w:qFormat="1"/>
-    <w:lsdException w:name="heading 4" w:semiHidden="1" w:uiPriority="9" w:unhideWhenUsed="1" w:qFormat="1"/>
-    <w:lsdException w:name="heading 5" w:semiHidden="1" w:uiPriority="9" w:unhideWhenUsed="1" w:qFormat="1"/>
-    <w:lsdException w:name="heading 6" w:semiHidden="1" w:uiPriority="9" w:unhideWhenUsed="1" w:qFormat="1"/>
-    <w:lsdException w:name="heading 7" w:semiHidden="1" w:uiPriority="9" w:unhideWhenUsed="1" w:qFormat="1"/>
-    <w:lsdException w:name="heading 8" w:semiHidden="1" w:uiPriority="9" w:unhideWhenUsed="1" w:qFormat="1"/>
-    <w:lsdException w:name="heading 9" w:semiHidden="1" w:uiPriority="9" w:unhideWhenUsed="1" w:qFormat="1"/>
-    <w:lsdException w:name="index 1" w:semiHidden="1" w:unhideWhenUsed="1"/>
-    <w:lsdException w:name="index 2" w:semiHidden="1" w:unhideWhenUsed="1"/>
-    <w:lsdException w:name="index 3" w:semiHidden="1" w:unhideWhenUsed="1"/>
-    <w:lsdException w:name="index 4" w:semiHidden="1" w:unhideWhenUsed="1"/>
-    <w:lsdException w:name="index 5" w:semiHidden="1" w:unhideWhenUsed="1"/>
-    <w:lsdException w:name="index 6" w:semiHidden="1" w:unhideWhenUsed="1"/>
-    <w:lsdException w:name="index 7" w:semiHidden="1" w:unhideWhenUsed="1"/>
-    <w:lsdException w:name="index 8" w:semiHidden="1" w:unhideWhenUsed="1"/>
-    <w:lsdException w:name="index 9" w:semiHidden="1" w:unhideWhenUsed="1"/>
-    <w:lsdException w:name="toc 1" w:semiHidden="1" w:uiPriority="39" w:unhideWhenUsed="1"/>
-    <w:lsdException w:name="toc 2" w:semiHidden="1" w:uiPriority="39" w:unhideWhenUsed="1"/>
-    <w:lsdException w:name="toc 3" w:semiHidden="1" w:uiPriority="39" w:unhideWhenUsed="1"/>
-    <w:lsdException w:name="toc 4" w:semiHidden="1" w:uiPriority="39" w:unhideWhenUsed="1"/>
-    <w:lsdException w:name="toc 5" w:semiHidden="1" w:uiPriority="39" w:unhideWhenUsed="1"/>
-    <w:lsdException w:name="toc 6" w:semiHidden="1" w:uiPriority="39" w:unhideWhenUsed="1"/>
-    <w:lsdException w:name="toc 7" w:semiHidden="1" w:uiPriority="39" w:unhideWhenUsed="1"/>
-    <w:lsdException w:name="toc 8" w:semiHidden="1" w:uiPriority="39" w:unhideWhenUsed="1"/>
-    <w:lsdException w:name="toc 9" w:semiHidden="1" w:uiPriority="39" w:unhideWhenUsed="1"/>
-    <w:lsdException w:name="Normal Indent" w:semiHidden="1" w:unhideWhenUsed="1"/>
-    <w:lsdException w:name="footnote text" w:semiHidden="1" w:unhideWhenUsed="1"/>
-    <w:lsdException w:name="annotation text" w:semiHidden="1" w:unhideWhenUsed="1"/>
-    <w:lsdException w:name="header" w:semiHidden="1" w:unhideWhenUsed="1"/>
-    <w:lsdException w:name="footer" w:semiHidden="1" w:unhideWhenUsed="1"/>
-    <w:lsdException w:name="index heading" w:semiHidden="1" w:unhideWhenUsed="1"/>
-    <w:lsdException w:name="caption" w:semiHidden="1" w:uiPriority="0" w:unhideWhenUsed="1" w:qFormat="1"/>
-    <w:lsdException w:name="table of figures" w:semiHidden="1" w:unhideWhenUsed="1"/>
-    <w:lsdException w:name="envelope address" w:semiHidden="1" w:unhideWhenUsed="1"/>
-    <w:lsdException w:name="envelope return" w:semiHidden="1" w:unhideWhenUsed="1"/>
-    <w:lsdException w:name="footnote reference" w:semiHidden="1" w:unhideWhenUsed="1"/>
-    <w:lsdException w:name="annotation reference" w:semiHidden="1" w:unhideWhenUsed="1"/>
-    <w:lsdException w:name="line number" w:semiHidden="1" w:unhideWhenUsed="1"/>
-    <w:lsdException w:name="page number" w:semiHidden="1" w:unhideWhenUsed="1"/>
-    <w:lsdException w:name="endnote reference" w:semiHidden="1" w:unhideWhenUsed="1"/>
-    <w:lsdException w:name="endnote text" w:semiHidden="1" w:unhideWhenUsed="1"/>
-    <w:lsdException w:name="table of authorities" w:semiHidden="1" w:unhideWhenUsed="1"/>
-    <w:lsdException w:name="macro" w:semiHidden="1" w:unhideWhenUsed="1"/>
-    <w:lsdException w:name="toa heading" w:semiHidden="1" w:unhideWhenUsed="1"/>
-    <w:lsdException w:name="List" w:semiHidden="1" w:unhideWhenUsed="1"/>
-    <w:lsdException w:name="List Bullet" w:semiHidden="1" w:unhideWhenUsed="1"/>
-    <w:lsdException w:name="List Number" w:semiHidden="1" w:unhideWhenUsed="1"/>
-    <w:lsdException w:name="List 2" w:semiHidden="1" w:unhideWhenUsed="1"/>
-    <w:lsdException w:name="List 3" w:semiHidden="1" w:unhideWhenUsed="1"/>
-    <w:lsdException w:name="List 4" w:semiHidden="1" w:unhideWhenUsed="1"/>
-    <w:lsdException w:name="List 5" w:semiHidden="1" w:unhideWhenUsed="1"/>
-    <w:lsdException w:name="List Bullet 2" w:semiHidden="1" w:unhideWhenUsed="1"/>
-    <w:lsdException w:name="List Bullet 3" w:semiHidden="1" w:unhideWhenUsed="1"/>
-    <w:lsdException w:name="List Bullet 4" w:semiHidden="1" w:unhideWhenUsed="1"/>
-    <w:lsdException w:name="List Bullet 5" w:semiHidden="1" w:unhideWhenUsed="1"/>
-    <w:lsdException w:name="List Number 2" w:semiHidden="1" w:unhideWhenUsed="1"/>
-    <w:lsdException w:name="List Number 3" w:semiHidden="1" w:unhideWhenUsed="1"/>
-    <w:lsdException w:name="List Number 4" w:semiHidden="1" w:unhideWhenUsed="1"/>
-    <w:lsdException w:name="List Number 5" w:semiHidden="1" w:unhideWhenUsed="1"/>
-    <w:lsdException w:name="Title" w:uiPriority="0" w:qFormat="1"/>
-    <w:lsdException w:name="Closing" w:semiHidden="1" w:unhideWhenUsed="1"/>
-    <w:lsdException w:name="Signature" w:semiHidden="1" w:unhideWhenUsed="1"/>
-    <w:lsdException w:name="Default Paragraph Font" w:semiHidden="1" w:uiPriority="1" w:unhideWhenUsed="1"/>
-    <w:lsdException w:name="Body Text" w:semiHidden="1" w:unhideWhenUsed="1"/>
-    <w:lsdException w:name="Body Text Indent" w:semiHidden="1" w:unhideWhenUsed="1"/>
-    <w:lsdException w:name="List Continue" w:semiHidden="1" w:unhideWhenUsed="1"/>
-    <w:lsdException w:name="List Continue 2" w:semiHidden="1" w:unhideWhenUsed="1"/>
-    <w:lsdException w:name="List Continue 3" w:semiHidden="1" w:unhideWhenUsed="1"/>
-    <w:lsdException w:name="List Continue 4" w:semiHidden="1" w:unhideWhenUsed="1"/>
-    <w:lsdException w:name="List Continue 5" w:semiHidden="1" w:unhideWhenUsed="1"/>
-    <w:lsdException w:name="Message Header" w:semiHidden="1" w:unhideWhenUsed="1"/>
-    <w:lsdException w:name="Subtitle" w:uiPriority="11" w:qFormat="1"/>
-    <w:lsdException w:name="Salutation" w:semiHidden="1" w:unhideWhenUsed="1"/>
-    <w:lsdException w:name="Date" w:semiHidden="1" w:unhideWhenUsed="1"/>
-    <w:lsdException w:name="Body Text First Indent" w:semiHidden="1" w:unhideWhenUsed="1"/>
-    <w:lsdException w:name="Body Text First Indent 2" w:semiHidden="1" w:unhideWhenUsed="1"/>
-    <w:lsdException w:name="Note Heading" w:semiHidden="1" w:unhideWhenUsed="1"/>
-    <w:lsdException w:name="Body Text 2" w:semiHidden="1" w:unhideWhenUsed="1"/>
-    <w:lsdException w:name="Body Text 3" w:semiHidden="1" w:unhideWhenUsed="1"/>
-    <w:lsdException w:name="Body Text Indent 2" w:semiHidden="1" w:unhideWhenUsed="1"/>
-    <w:lsdException w:name="Body Text Indent 3" w:semiHidden="1" w:unhideWhenUsed="1"/>
-    <w:lsdException w:name="Block Text" w:semiHidden="1" w:unhideWhenUsed="1"/>
-    <w:lsdException w:name="Hyperlink" w:semiHidden="1" w:unhideWhenUsed="1"/>
-    <w:lsdException w:name="FollowedHyperlink" w:semiHidden="1" w:unhideWhenUsed="1"/>
-    <w:lsdException w:name="Strong" w:uiPriority="22" w:qFormat="1"/>
-    <w:lsdException w:name="Emphasis" w:uiPriority="20" w:qFormat="1"/>
-    <w:lsdException w:name="Document Map" w:semiHidden="1" w:unhideWhenUsed="1"/>
-    <w:lsdException w:name="Plain Text" w:semiHidden="1" w:unhideWhenUsed="1"/>
-    <w:lsdException w:name="E-mail Signature" w:semiHidden="1" w:unhideWhenUsed="1"/>
-    <w:lsdException w:name="HTML Top of Form" w:semiHidden="1" w:unhideWhenUsed="1"/>
-    <w:lsdException w:name="HTML Bottom of Form" w:semiHidden="1" w:unhideWhenUsed="1"/>
-    <w:lsdException w:name="Normal (Web)" w:semiHidden="1" w:unhideWhenUsed="1"/>
-    <w:lsdException w:name="HTML Acronym" w:semiHidden="1" w:unhideWhenUsed="1"/>
-    <w:lsdException w:name="HTML Address" w:semiHidden="1" w:unhideWhenUsed="1"/>
-    <w:lsdException w:name="HTML Cite" w:semiHidden="1" w:unhideWhenUsed="1"/>
-    <w:lsdException w:name="HTML Code" w:semiHidden="1" w:unhideWhenUsed="1"/>
-    <w:lsdException w:name="HTML Definition" w:semiHidden="1" w:unhideWhenUsed="1"/>
-    <w:lsdException w:name="HTML Keyboard" w:semiHidden="1" w:unhideWhenUsed="1"/>
-    <w:lsdException w:name="HTML Preformatted" w:semiHidden="1" w:unhideWhenUsed="1"/>
-    <w:lsdException w:name="HTML Sample" w:semiHidden="1" w:unhideWhenUsed="1"/>
-    <w:lsdException w:name="HTML Typewriter" w:semiHidden="1" w:unhideWhenUsed="1"/>
-    <w:lsdException w:name="HTML Variable" w:semiHidden="1" w:unhideWhenUsed="1"/>
-    <w:lsdException w:name="Normal Table" w:semiHidden="1" w:unhideWhenUsed="1"/>
-    <w:lsdException w:name="annotation subject" w:semiHidden="1" w:unhideWhenUsed="1"/>
-    <w:lsdException w:name="No List" w:semiHidden="1" w:unhideWhenUsed="1"/>
-    <w:lsdException w:name="Outline List 1" w:semiHidden="1" w:unhideWhenUsed="1"/>
-    <w:lsdException w:name="Outline List 2" w:semiHidden="1" w:unhideWhenUsed="1"/>
-    <w:lsdException w:name="Outline List 3" w:semiHidden="1" w:unhideWhenUsed="1"/>
-    <w:lsdException w:name="Table Simple 1" w:semiHidden="1" w:unhideWhenUsed="1"/>
-    <w:lsdException w:name="Table Simple 2" w:semiHidden="1" w:unhideWhenUsed="1"/>
-    <w:lsdException w:name="Table Simple 3" w:semiHidden="1" w:unhideWhenUsed="1"/>
-    <w:lsdException w:name="Table Classic 1" w:semiHidden="1" w:unhideWhenUsed="1"/>
-    <w:lsdException w:name="Table Classic 2" w:semiHidden="1" w:unhideWhenUsed="1"/>
-    <w:lsdException w:name="Table Classic 3" w:semiHidden="1" w:unhideWhenUsed="1"/>
-    <w:lsdException w:name="Table Classic 4" w:semiHidden="1" w:unhideWhenUsed="1"/>
-    <w:lsdException w:name="Table Colorful 1" w:semiHidden="1" w:unhideWhenUsed="1"/>
-    <w:lsdException w:name="Table Colorful 2" w:semiHidden="1" w:unhideWhenUsed="1"/>
-    <w:lsdException w:name="Table Colorful 3" w:semiHidden="1" w:unhideWhenUsed="1"/>
-    <w:lsdException w:name="Table Columns 1" w:semiHidden="1" w:unhideWhenUsed="1"/>
-    <w:lsdException w:name="Table Columns 2" w:semiHidden="1" w:unhideWhenUsed="1"/>
-    <w:lsdException w:name="Table Columns 3" w:semiHidden="1" w:unhideWhenUsed="1"/>
-    <w:lsdException w:name="Table Columns 4" w:semiHidden="1" w:unhideWhenUsed="1"/>
-    <w:lsdException w:name="Table Columns 5" w:semiHidden="1" w:unhideWhenUsed="1"/>
-    <w:lsdException w:name="Table Grid 1" w:semiHidden="1" w:unhideWhenUsed="1"/>
-    <w:lsdException w:name="Table Grid 2" w:semiHidden="1" w:unhideWhenUsed="1"/>
-    <w:lsdException w:name="Table Grid 3" w:semiHidden="1" w:unhideWhenUsed="1"/>
-    <w:lsdException w:name="Table Grid 4" w:semiHidden="1" w:unhideWhenUsed="1"/>
-    <w:lsdException w:name="Table Grid 5" w:semiHidden="1" w:unhideWhenUsed="1"/>
-    <w:lsdException w:name="Table Grid 6" w:semiHidden="1" w:unhideWhenUsed="1"/>
-    <w:lsdException w:name="Table Grid 7" w:semiHidden="1" w:unhideWhenUsed="1"/>
-    <w:lsdException w:name="Table Grid 8" w:semiHidden="1" w:unhideWhenUsed="1"/>
-    <w:lsdException w:name="Table List 1" w:semiHidden="1" w:unhideWhenUsed="1"/>
-    <w:lsdException w:name="Table List 2" w:semiHidden="1" w:unhideWhenUsed="1"/>
-    <w:lsdException w:name="Table List 3" w:semiHidden="1" w:unhideWhenUsed="1"/>
-    <w:lsdException w:name="Table List 4" w:semiHidden="1" w:unhideWhenUsed="1"/>
-    <w:lsdException w:name="Table List 5" w:semiHidden="1" w:unhideWhenUsed="1"/>
-    <w:lsdException w:name="Table List 6" w:semiHidden="1" w:unhideWhenUsed="1"/>
-    <w:lsdException w:name="Table List 7" w:semiHidden="1" w:unhideWhenUsed="1"/>
-    <w:lsdException w:name="Table List 8" w:semiHidden="1" w:unhideWhenUsed="1"/>
-    <w:lsdException w:name="Table 3D effects 1" w:semiHidden="1" w:unhideWhenUsed="1"/>
-    <w:lsdException w:name="Table 3D effects 2" w:semiHidden="1" w:unhideWhenUsed="1"/>
-    <w:lsdException w:name="Table 3D effects 3" w:semiHidden="1" w:unhideWhenUsed="1"/>
-    <w:lsdException w:name="Table Contemporary" w:semiHidden="1" w:unhideWhenUsed="1"/>
-    <w:lsdException w:name="Table Elegant" w:semiHidden="1" w:unhideWhenUsed="1"/>
-    <w:lsdException w:name="Table Professional" w:semiHidden="1" w:unhideWhenUsed="1"/>
-    <w:lsdException w:name="Table Subtle 1" w:semiHidden="1" w:unhideWhenUsed="1"/>
-    <w:lsdException w:name="Table Subtle 2" w:semiHidden="1" w:unhideWhenUsed="1"/>
-    <w:lsdException w:name="Table Web 1" w:semiHidden="1" w:unhideWhenUsed="1"/>
-    <w:lsdException w:name="Table Web 2" w:semiHidden="1" w:unhideWhenUsed="1"/>
-    <w:lsdException w:name="Table Web 3" w:semiHidden="1" w:unhideWhenUsed="1"/>
-    <w:lsdException w:name="Balloon Text" w:semiHidden="1" w:unhideWhenUsed="1"/>
-    <w:lsdException w:name="Table Grid" w:uiPriority="39"/>
-    <w:lsdException w:name="Table Theme" w:semiHidden="1" w:unhideWhenUsed="1"/>
-    <w:lsdException w:name="Placeholder Text" w:semiHidden="1"/>
-    <w:lsdException w:name="No Spacing" w:uiPriority="1" w:qFormat="1"/>
-    <w:lsdException w:name="Light Shading" w:uiPriority="60"/>
-    <w:lsdException w:name="Light List" w:uiPriority="61"/>
-    <w:lsdException w:name="Light Grid" w:uiPriority="62"/>
-    <w:lsdException w:name="Medium Shading 1" w:uiPriority="63"/>
-    <w:lsdException w:name="Medium Shading 2" w:uiPriority="64"/>
-    <w:lsdException w:name="Medium List 1" w:uiPriority="65"/>
-    <w:lsdException w:name="Medium List 2" w:uiPriority="66"/>
-    <w:lsdException w:name="Medium Grid 1" w:uiPriority="67"/>
-    <w:lsdException w:name="Medium Grid 2" w:uiPriority="68"/>
-    <w:lsdException w:name="Medium Grid 3" w:uiPriority="69"/>
-    <w:lsdException w:name="Dark List" w:uiPriority="70"/>
-    <w:lsdException w:name="Colorful Shading" w:uiPriority="71"/>
-    <w:lsdException w:name="Colorful List" w:uiPriority="72"/>
-    <w:lsdException w:name="Colorful Grid" w:uiPriority="73"/>
-    <w:lsdException w:name="Light Shading Accent 1" w:uiPriority="60"/>
-    <w:lsdException w:name="Light List Accent 1" w:uiPriority="61"/>
-    <w:lsdException w:name="Light Grid Accent 1" w:uiPriority="62"/>
-    <w:lsdException w:name="Medium Shading 1 Accent 1" w:uiPriority="63"/>
-    <w:lsdException w:name="Medium Shading 2 Accent 1" w:uiPriority="64"/>
-    <w:lsdException w:name="Medium List 1 Accent 1" w:uiPriority="65"/>
-    <w:lsdException w:name="Revision" w:semiHidden="1"/>
-    <w:lsdException w:name="List Paragraph" w:uiPriority="34" w:qFormat="1"/>
-    <w:lsdException w:name="Quote" w:uiPriority="29" w:qFormat="1"/>
-    <w:lsdException w:name="Intense Quote" w:uiPriority="30" w:qFormat="1"/>
-    <w:lsdException w:name="Medium List 2 Accent 1" w:uiPriority="66"/>
-    <w:lsdException w:name="Medium Grid 1 Accent 1" w:uiPriority="67"/>
-    <w:lsdException w:name="Medium Grid 2 Accent 1" w:uiPriority="68"/>
-    <w:lsdException w:name="Medium Grid 3 Accent 1" w:uiPriority="69"/>
-    <w:lsdException w:name="Dark List Accent 1" w:uiPriority="70"/>
-    <w:lsdException w:name="Colorful Shading Accent 1" w:uiPriority="71"/>
-    <w:lsdException w:name="Colorful List Accent 1" w:uiPriority="72"/>
-    <w:lsdException w:name="Colorful Grid Accent 1" w:uiPriority="73"/>
-    <w:lsdException w:name="Light Shading Accent 2" w:uiPriority="60"/>
-    <w:lsdException w:name="Light List Accent 2" w:uiPriority="61"/>
-    <w:lsdException w:name="Light Grid Accent 2" w:uiPriority="62"/>
-    <w:lsdException w:name="Medium Shading 1 Accent 2" w:uiPriority="63"/>
-    <w:lsdException w:name="Medium Shading 2 Accent 2" w:uiPriority="64"/>
-    <w:lsdException w:name="Medium List 1 Accent 2" w:uiPriority="65"/>
-    <w:lsdException w:name="Medium List 2 Accent 2" w:uiPriority="66"/>
-    <w:lsdException w:name="Medium Grid 1 Accent 2" w:uiPriority="67"/>
-    <w:lsdException w:name="Medium Grid 2 Accent 2" w:uiPriority="68"/>
-    <w:lsdException w:name="Medium Grid 3 Accent 2" w:uiPriority="69"/>
-    <w:lsdException w:name="Dark List Accent 2" w:uiPriority="70"/>
-    <w:lsdException w:name="Colorful Shading Accent 2" w:uiPriority="71"/>
-    <w:lsdException w:name="Colorful List Accent 2" w:uiPriority="72"/>
-    <w:lsdException w:name="Colorful Grid Accent 2" w:uiPriority="73"/>
-    <w:lsdException w:name="Light Shading Accent 3" w:uiPriority="60"/>
-    <w:lsdException w:name="Light List Accent 3" w:uiPriority="61"/>
-    <w:lsdException w:name="Light Grid Accent 3" w:uiPriority="62"/>
-    <w:lsdException w:name="Medium Shading 1 Accent 3" w:uiPriority="63"/>
-    <w:lsdException w:name="Medium Shading 2 Accent 3" w:uiPriority="64"/>
-    <w:lsdException w:name="Medium List 1 Accent 3" w:uiPriority="65"/>
-    <w:lsdException w:name="Medium List 2 Accent 3" w:uiPriority="66"/>
-    <w:lsdException w:name="Medium Grid 1 Accent 3" w:uiPriority="67"/>
-    <w:lsdException w:name="Medium Grid 2 Accent 3" w:uiPriority="68"/>
-    <w:lsdException w:name="Medium Grid 3 Accent 3" w:uiPriority="69"/>
-    <w:lsdException w:name="Dark List Accent 3" w:uiPriority="70"/>
-    <w:lsdException w:name="Colorful Shading Accent 3" w:uiPriority="71"/>
-    <w:lsdException w:name="Colorful List Accent 3" w:uiPriority="72"/>
-    <w:lsdException w:name="Colorful Grid Accent 3" w:uiPriority="73"/>
-    <w:lsdException w:name="Light Shading Accent 4" w:uiPriority="60"/>
-    <w:lsdException w:name="Light List Accent 4" w:uiPriority="61"/>
-    <w:lsdException w:name="Light Grid Accent 4" w:uiPriority="62"/>
-    <w:lsdException w:name="Medium Shading 1 Accent 4" w:uiPriority="63"/>
-    <w:lsdException w:name="Medium Shading 2 Accent 4" w:uiPriority="64"/>
-    <w:lsdException w:name="Medium List 1 Accent 4" w:uiPriority="65"/>
-    <w:lsdException w:name="Medium List 2 Accent 4" w:uiPriority="66"/>
-    <w:lsdException w:name="Medium Grid 1 Accent 4" w:uiPriority="67"/>
-    <w:lsdException w:name="Medium Grid 2 Accent 4" w:uiPriority="68"/>
-    <w:lsdException w:name="Medium Grid 3 Accent 4" w:uiPriority="69"/>
-    <w:lsdException w:name="Dark List Accent 4" w:uiPriority="70"/>
-    <w:lsdException w:name="Colorful Shading Accent 4" w:uiPriority="71"/>
-    <w:lsdException w:name="Colorful List Accent 4" w:uiPriority="72"/>
-    <w:lsdException w:name="Colorful Grid Accent 4" w:uiPriority="73"/>
-    <w:lsdException w:name="Light Shading Accent 5" w:uiPriority="60"/>
-    <w:lsdException w:name="Light List Accent 5" w:uiPriority="61"/>
-    <w:lsdException w:name="Light Grid Accent 5" w:uiPriority="62"/>
-    <w:lsdException w:name="Medium Shading 1 Accent 5" w:uiPriority="63"/>
-    <w:lsdException w:name="Medium Shading 2 Accent 5" w:uiPriority="64"/>
-    <w:lsdException w:name="Medium List 1 Accent 5" w:uiPriority="65"/>
-    <w:lsdException w:name="Medium List 2 Accent 5" w:uiPriority="66"/>
-    <w:lsdException w:name="Medium Grid 1 Accent 5" w:uiPriority="67"/>
-    <w:lsdException w:name="Medium Grid 2 Accent 5" w:uiPriority="68"/>
-    <w:lsdException w:name="Medium Grid 3 Accent 5" w:uiPriority="69"/>
-    <w:lsdException w:name="Dark List Accent 5" w:uiPriority="70"/>
-    <w:lsdException w:name="Colorful Shading Accent 5" w:uiPriority="71"/>
-    <w:lsdException w:name="Colorful List Accent 5" w:uiPriority="72"/>
-    <w:lsdException w:name="Colorful Grid Accent 5" w:uiPriority="73"/>
-    <w:lsdException w:name="Light Shading Accent 6" w:uiPriority="60"/>
-    <w:lsdException w:name="Light List Accent 6" w:uiPriority="61"/>
-    <w:lsdException w:name="Light Grid Accent 6" w:uiPriority="62"/>
-    <w:lsdException w:name="Medium Shading 1 Accent 6" w:uiPriority="63"/>
-    <w:lsdException w:name="Medium Shading 2 Accent 6" w:uiPriority="64"/>
-    <w:lsdException w:name="Medium List 1 Accent 6" w:uiPriority="65"/>
-    <w:lsdException w:name="Medium List 2 Accent 6" w:uiPriority="66"/>
-    <w:lsdException w:name="Medium Grid 1 Accent 6" w:uiPriority="67"/>
-    <w:lsdException w:name="Medium Grid 2 Accent 6" w:uiPriority="68"/>
-    <w:lsdException w:name="Medium Grid 3 Accent 6" w:uiPriority="69"/>
-    <w:lsdException w:name="Dark List Accent 6" w:uiPriority="70"/>
-    <w:lsdException w:name="Colorful Shading Accent 6" w:uiPriority="71"/>
-    <w:lsdException w:name="Colorful List Accent 6" w:uiPriority="72"/>
-    <w:lsdException w:name="Colorful Grid Accent 6" w:uiPriority="73"/>
-    <w:lsdException w:name="Subtle Emphasis" w:uiPriority="19" w:qFormat="1"/>
-    <w:lsdException w:name="Intense Emphasis" w:uiPriority="21" w:qFormat="1"/>
-    <w:lsdException w:name="Subtle Reference" w:uiPriority="31" w:qFormat="1"/>
-    <w:lsdException w:name="Intense Reference" w:uiPriority="32" w:qFormat="1"/>
-    <w:lsdException w:name="Book Title" w:uiPriority="33" w:qFormat="1"/>
-    <w:lsdException w:name="Bibliography" w:semiHidden="1" w:uiPriority="37" w:unhideWhenUsed="1"/>
-    <w:lsdException w:name="TOC Heading" w:semiHidden="1" w:uiPriority="39" w:unhideWhenUsed="1" w:qFormat="1"/>
-    <w:lsdException w:name="Plain Table 1" w:uiPriority="41"/>
-    <w:lsdException w:name="Plain Table 2" w:uiPriority="42"/>
-    <w:lsdException w:name="Plain Table 3" w:uiPriority="43"/>
-    <w:lsdException w:name="Plain Table 4" w:uiPriority="44"/>
-    <w:lsdException w:name="Plain Table 5" w:uiPriority="45"/>
-    <w:lsdException w:name="Grid Table Light" w:uiPriority="40"/>
-    <w:lsdException w:name="Grid Table 1 Light" w:uiPriority="46"/>
-    <w:lsdException w:name="Grid Table 2" w:uiPriority="47"/>
-    <w:lsdException w:name="Grid Table 3" w:uiPriority="48"/>
-    <w:lsdException w:name="Grid Table 4" w:uiPriority="49"/>
-    <w:lsdException w:name="Grid Table 5 Dark" w:uiPriority="50"/>
-    <w:lsdException w:name="Grid Table 6 Colorful" w:uiPriority="51"/>
-    <w:lsdException w:name="Grid Table 7 Colorful" w:uiPriority="52"/>
-    <w:lsdException w:name="Grid Table 1 Light Accent 1" w:uiPriority="46"/>
-    <w:lsdException w:name="Grid Table 2 Accent 1" w:uiPriority="47"/>
-    <w:lsdException w:name="Grid Table 3 Accent 1" w:uiPriority="48"/>
-    <w:lsdException w:name="Grid Table 4 Accent 1" w:uiPriority="49"/>
-    <w:lsdException w:name="Grid Table 5 Dark Accent 1" w:uiPriority="50"/>
-    <w:lsdException w:name="Grid Table 6 Colorful Accent 1" w:uiPriority="51"/>
-    <w:lsdException w:name="Grid Table 7 Colorful Accent 1" w:uiPriority="52"/>
-    <w:lsdException w:name="Grid Table 1 Light Accent 2" w:uiPriority="46"/>
-    <w:lsdException w:name="Grid Table 2 Accent 2" w:uiPriority="47"/>
-    <w:lsdException w:name="Grid Table 3 Accent 2" w:uiPriority="48"/>
-    <w:lsdException w:name="Grid Table 4 Accent 2" w:uiPriority="49"/>
-    <w:lsdException w:name="Grid Table 5 Dark Accent 2" w:uiPriority="50"/>
-    <w:lsdException w:name="Grid Table 6 Colorful Accent 2" w:uiPriority="51"/>
-    <w:lsdException w:name="Grid Table 7 Colorful Accent 2" w:uiPriority="52"/>
-    <w:lsdException w:name="Grid Table 1 Light Accent 3" w:uiPriority="46"/>
-    <w:lsdException w:name="Grid Table 2 Accent 3" w:uiPriority="47"/>
-    <w:lsdException w:name="Grid Table 3 Accent 3" w:uiPriority="48"/>
-    <w:lsdException w:name="Grid Table 4 Accent 3" w:uiPriority="49"/>
-    <w:lsdException w:name="Grid Table 5 Dark Accent 3" w:uiPriority="50"/>
-    <w:lsdException w:name="Grid Table 6 Colorful Accent 3" w:uiPriority="51"/>
-    <w:lsdException w:name="Grid Table 7 Colorful Accent 3" w:uiPriority="52"/>
-    <w:lsdException w:name="Grid Table 1 Light Accent 4" w:uiPriority="46"/>
-    <w:lsdException w:name="Grid Table 2 Accent 4" w:uiPriority="47"/>
-    <w:lsdException w:name="Grid Table 3 Accent 4" w:uiPriority="48"/>
-    <w:lsdException w:name="Grid Table 4 Accent 4" w:uiPriority="49"/>
-    <w:lsdException w:name="Grid Table 5 Dark Accent 4" w:uiPriority="50"/>
-    <w:lsdException w:name="Grid Table 6 Colorful Accent 4" w:uiPriority="51"/>
-    <w:lsdException w:name="Grid Table 7 Colorful Accent 4" w:uiPriority="52"/>
-    <w:lsdException w:name="Grid Table 1 Light Accent 5" w:uiPriority="46"/>
-    <w:lsdException w:name="Grid Table 2 Accent 5" w:uiPriority="47"/>
-    <w:lsdException w:name="Grid Table 3 Accent 5" w:uiPriority="48"/>
-    <w:lsdException w:name="Grid Table 4 Accent 5" w:uiPriority="49"/>
-    <w:lsdException w:name="Grid Table 5 Dark Accent 5" w:uiPriority="50"/>
-    <w:lsdException w:name="Grid Table 6 Colorful Accent 5" w:uiPriority="51"/>
-    <w:lsdException w:name="Grid Table 7 Colorful Accent 5" w:uiPriority="52"/>
-    <w:lsdException w:name="Grid Table 1 Light Accent 6" w:uiPriority="46"/>
-    <w:lsdException w:name="Grid Table 2 Accent 6" w:uiPriority="47"/>
-    <w:lsdException w:name="Grid Table 3 Accent 6" w:uiPriority="48"/>
-    <w:lsdException w:name="Grid Table 4 Accent 6" w:uiPriority="49"/>
-    <w:lsdException w:name="Grid Table 5 Dark Accent 6" w:uiPriority="50"/>
-    <w:lsdException w:name="Grid Table 6 Colorful Accent 6" w:uiPriority="51"/>
-    <w:lsdException w:name="Grid Table 7 Colorful Accent 6" w:uiPriority="52"/>
-    <w:lsdException w:name="List Table 1 Light" w:uiPriority="46"/>
-    <w:lsdException w:name="List Table 2" w:uiPriority="47"/>
-    <w:lsdException w:name="List Table 3" w:uiPriority="48"/>
-    <w:lsdException w:name="List Table 4" w:uiPriority="49"/>
-    <w:lsdException w:name="List Table 5 Dark" w:uiPriority="50"/>
-    <w:lsdException w:name="List Table 6 Colorful" w:uiPriority="51"/>
-    <w:lsdException w:name="List Table 7 Colorful" w:uiPriority="52"/>
-    <w:lsdException w:name="List Table 1 Light Accent 1" w:uiPriority="46"/>
-    <w:lsdException w:name="List Table 2 Accent 1" w:uiPriority="47"/>
-    <w:lsdException w:name="List Table 3 Accent 1" w:uiPriority="48"/>
-    <w:lsdException w:name="List Table 4 Accent 1" w:uiPriority="49"/>
-    <w:lsdException w:name="List Table 5 Dark Accent 1" w:uiPriority="50"/>
-    <w:lsdException w:name="List Table 6 Colorful Accent 1" w:uiPriority="51"/>
-    <w:lsdException w:name="List Table 7 Colorful Accent 1" w:uiPriority="52"/>
-    <w:lsdException w:name="List Table 1 Light Accent 2" w:uiPriority="46"/>
-    <w:lsdException w:name="List Table 2 Accent 2" w:uiPriority="47"/>
-    <w:lsdException w:name="List Table 3 Accent 2" w:uiPriority="48"/>
-    <w:lsdException w:name="List Table 4 Accent 2" w:uiPriority="49"/>
-    <w:lsdException w:name="List Table 5 Dark Accent 2" w:uiPriority="50"/>
-    <w:lsdException w:name="List Table 6 Colorful Accent 2" w:uiPriority="51"/>
-    <w:lsdException w:name="List Table 7 Colorful Accent 2" w:uiPriority="52"/>
-    <w:lsdException w:name="List Table 1 Light Accent 3" w:uiPriority="46"/>
-    <w:lsdException w:name="List Table 2 Accent 3" w:uiPriority="47"/>
-    <w:lsdException w:name="List Table 3 Accent 3" w:uiPriority="48"/>
-    <w:lsdException w:name="List Table 4 Accent 3" w:uiPriority="49"/>
-    <w:lsdException w:name="List Table 5 Dark Accent 3" w:uiPriority="50"/>
-    <w:lsdException w:name="List Table 6 Colorful Accent 3" w:uiPriority="51"/>
-    <w:lsdException w:name="List Table 7 Colorful Accent 3" w:uiPriority="52"/>
-    <w:lsdException w:name="List Table 1 Light Accent 4" w:uiPriority="46"/>
-    <w:lsdException w:name="List Table 2 Accent 4" w:uiPriority="47"/>
-    <w:lsdException w:name="List Table 3 Accent 4" w:uiPriority="48"/>
-    <w:lsdException w:name="List Table 4 Accent 4" w:uiPriority="49"/>
-    <w:lsdException w:name="List Table 5 Dark Accent 4" w:uiPriority="50"/>
-    <w:lsdException w:name="List Table 6 Colorful Accent 4" w:uiPriority="51"/>
-    <w:lsdException w:name="List Table 7 Colorful Accent 4" w:uiPriority="52"/>
-    <w:lsdException w:name="List Table 1 Light Accent 5" w:uiPriority="46"/>
-    <w:lsdException w:name="List Table 2 Accent 5" w:uiPriority="47"/>
-    <w:lsdException w:name="List Table 3 Accent 5" w:uiPriority="48"/>
-    <w:lsdException w:name="List Table 4 Accent 5" w:uiPriority="49"/>
-    <w:lsdException w:name="List Table 5 Dark Accent 5" w:uiPriority="50"/>
-    <w:lsdException w:name="List Table 6 Colorful Accent 5" w:uiPriority="51"/>
-    <w:lsdException w:name="List Table 7 Colorful Accent 5" w:uiPriority="52"/>
-    <w:lsdException w:name="List Table 1 Light Accent 6" w:uiPriority="46"/>
-    <w:lsdException w:name="List Table 2 Accent 6" w:uiPriority="47"/>
-    <w:lsdException w:name="List Table 3 Accent 6" w:uiPriority="48"/>
-    <w:lsdException w:name="List Table 4 Accent 6" w:uiPriority="49"/>
-    <w:lsdException w:name="List Table 5 Dark Accent 6" w:uiPriority="50"/>
-    <w:lsdException w:name="List Table 6 Colorful Accent 6" w:uiPriority="51"/>
-    <w:lsdException w:name="List Table 7 Colorful Accent 6" w:uiPriority="52"/>
+  <w:latentStyles w:defLockedState="0" w:defUIPriority="99" w:defSemiHidden="1" w:defUnhideWhenUsed="1" w:defQFormat="0" w:count="267">
+    <w:lsdException w:name="Normal" w:semiHidden="0" w:uiPriority="0" w:unhideWhenUsed="0" w:qFormat="1"/>
+    <w:lsdException w:name="heading 1" w:semiHidden="0" w:uiPriority="9" w:unhideWhenUsed="0" w:qFormat="1"/>
+    <w:lsdException w:name="heading 2" w:uiPriority="9" w:qFormat="1"/>
+    <w:lsdException w:name="heading 3" w:uiPriority="9" w:qFormat="1"/>
+    <w:lsdException w:name="heading 4" w:uiPriority="9" w:qFormat="1"/>
+    <w:lsdException w:name="heading 5" w:uiPriority="9" w:qFormat="1"/>
+    <w:lsdException w:name="heading 6" w:uiPriority="9" w:qFormat="1"/>
+    <w:lsdException w:name="heading 7" w:uiPriority="9" w:qFormat="1"/>
+    <w:lsdException w:name="heading 8" w:uiPriority="9" w:qFormat="1"/>
+    <w:lsdException w:name="heading 9" w:uiPriority="9" w:qFormat="1"/>
+    <w:lsdException w:name="toc 1" w:uiPriority="39"/>
+    <w:lsdException w:name="toc 2" w:uiPriority="39"/>
+    <w:lsdException w:name="toc 3" w:uiPriority="39"/>
+    <w:lsdException w:name="toc 4" w:uiPriority="39"/>
+    <w:lsdException w:name="toc 5" w:uiPriority="39"/>
+    <w:lsdException w:name="toc 6" w:uiPriority="39"/>
+    <w:lsdException w:name="toc 7" w:uiPriority="39"/>
+    <w:lsdException w:name="toc 8" w:uiPriority="39"/>
+    <w:lsdException w:name="toc 9" w:uiPriority="39"/>
+    <w:lsdException w:name="caption" w:uiPriority="0" w:qFormat="1"/>
+    <w:lsdException w:name="Title" w:semiHidden="0" w:uiPriority="0" w:unhideWhenUsed="0" w:qFormat="1"/>
+    <w:lsdException w:name="Default Paragraph Font" w:uiPriority="1"/>
+    <w:lsdException w:name="Subtitle" w:semiHidden="0" w:uiPriority="11" w:unhideWhenUsed="0" w:qFormat="1"/>
+    <w:lsdException w:name="Strong" w:semiHidden="0" w:uiPriority="22" w:unhideWhenUsed="0" w:qFormat="1"/>
+    <w:lsdException w:name="Emphasis" w:semiHidden="0" w:uiPriority="20" w:unhideWhenUsed="0" w:qFormat="1"/>
+    <w:lsdException w:name="Table Grid" w:semiHidden="0" w:uiPriority="39" w:unhideWhenUsed="0"/>
+    <w:lsdException w:name="Placeholder Text" w:unhideWhenUsed="0"/>
+    <w:lsdException w:name="No Spacing" w:semiHidden="0" w:uiPriority="1" w:unhideWhenUsed="0" w:qFormat="1"/>
+    <w:lsdException w:name="Light Shading" w:semiHidden="0" w:uiPriority="60" w:unhideWhenUsed="0"/>
+    <w:lsdException w:name="Light List" w:semiHidden="0" w:uiPriority="61" w:unhideWhenUsed="0"/>
+    <w:lsdException w:name="Light Grid" w:semiHidden="0" w:uiPriority="62" w:unhideWhenUsed="0"/>
+    <w:lsdException w:name="Medium Shading 1" w:semiHidden="0" w:uiPriority="63" w:unhideWhenUsed="0"/>
+    <w:lsdException w:name="Medium Shading 2" w:semiHidden="0" w:uiPriority="64" w:unhideWhenUsed="0"/>
+    <w:lsdException w:name="Medium List 1" w:semiHidden="0" w:uiPriority="65" w:unhideWhenUsed="0"/>
+    <w:lsdException w:name="Medium List 2" w:semiHidden="0" w:uiPriority="66" w:unhideWhenUsed="0"/>
+    <w:lsdException w:name="Medium Grid 1" w:semiHidden="0" w:uiPriority="67" w:unhideWhenUsed="0"/>
+    <w:lsdException w:name="Medium Grid 2" w:semiHidden="0" w:uiPriority="68" w:unhideWhenUsed="0"/>
+    <w:lsdException w:name="Medium Grid 3" w:semiHidden="0" w:uiPriority="69" w:unhideWhenUsed="0"/>
+    <w:lsdException w:name="Dark List" w:semiHidden="0" w:uiPriority="70" w:unhideWhenUsed="0"/>
+    <w:lsdException w:name="Colorful Shading" w:semiHidden="0" w:uiPriority="71" w:unhideWhenUsed="0"/>
+    <w:lsdException w:name="Colorful List" w:semiHidden="0" w:uiPriority="72" w:unhideWhenUsed="0"/>
+    <w:lsdException w:name="Colorful Grid" w:semiHidden="0" w:uiPriority="73" w:unhideWhenUsed="0"/>
+    <w:lsdException w:name="Light Shading Accent 1" w:semiHidden="0" w:uiPriority="60" w:unhideWhenUsed="0"/>
+    <w:lsdException w:name="Light List Accent 1" w:semiHidden="0" w:uiPriority="61" w:unhideWhenUsed="0"/>
+    <w:lsdException w:name="Light Grid Accent 1" w:semiHidden="0" w:uiPriority="62" w:unhideWhenUsed="0"/>
+    <w:lsdException w:name="Medium Shading 1 Accent 1" w:semiHidden="0" w:uiPriority="63" w:unhideWhenUsed="0"/>
+    <w:lsdException w:name="Medium Shading 2 Accent 1" w:semiHidden="0" w:uiPriority="64" w:unhideWhenUsed="0"/>
+    <w:lsdException w:name="Medium List 1 Accent 1" w:semiHidden="0" w:uiPriority="65" w:unhideWhenUsed="0"/>
+    <w:lsdException w:name="Revision" w:unhideWhenUsed="0"/>
+    <w:lsdException w:name="List Paragraph" w:semiHidden="0" w:uiPriority="34" w:unhideWhenUsed="0" w:qFormat="1"/>
+    <w:lsdException w:name="Quote" w:semiHidden="0" w:uiPriority="29" w:unhideWhenUsed="0" w:qFormat="1"/>
+    <w:lsdException w:name="Intense Quote" w:semiHidden="0" w:uiPriority="30" w:unhideWhenUsed="0" w:qFormat="1"/>
+    <w:lsdException w:name="Medium List 2 Accent 1" w:semiHidden="0" w:uiPriority="66" w:unhideWhenUsed="0"/>
+    <w:lsdException w:name="Medium Grid 1 Accent 1" w:semiHidden="0" w:uiPriority="67" w:unhideWhenUsed="0"/>
+    <w:lsdException w:name="Medium Grid 2 Accent 1" w:semiHidden="0" w:uiPriority="68" w:unhideWhenUsed="0"/>
+    <w:lsdException w:name="Medium Grid 3 Accent 1" w:semiHidden="0" w:uiPriority="69" w:unhideWhenUsed="0"/>
+    <w:lsdException w:name="Dark List Accent 1" w:semiHidden="0" w:uiPriority="70" w:unhideWhenUsed="0"/>
+    <w:lsdException w:name="Colorful Shading Accent 1" w:semiHidden="0" w:uiPriority="71" w:unhideWhenUsed="0"/>
+    <w:lsdException w:name="Colorful List Accent 1" w:semiHidden="0" w:uiPriority="72" w:unhideWhenUsed="0"/>
+    <w:lsdException w:name="Colorful Grid Accent 1" w:semiHidden="0" w:uiPriority="73" w:unhideWhenUsed="0"/>
+    <w:lsdException w:name="Light Shading Accent 2" w:semiHidden="0" w:uiPriority="60" w:unhideWhenUsed="0"/>
+    <w:lsdException w:name="Light List Accent 2" w:semiHidden="0" w:uiPriority="61" w:unhideWhenUsed="0"/>
+    <w:lsdException w:name="Light Grid Accent 2" w:semiHidden="0" w:uiPriority="62" w:unhideWhenUsed="0"/>
+    <w:lsdException w:name="Medium Shading 1 Accent 2" w:semiHidden="0" w:uiPriority="63" w:unhideWhenUsed="0"/>
+    <w:lsdException w:name="Medium Shading 2 Accent 2" w:semiHidden="0" w:uiPriority="64" w:unhideWhenUsed="0"/>
+    <w:lsdException w:name="Medium List 1 Accent 2" w:semiHidden="0" w:uiPriority="65" w:unhideWhenUsed="0"/>
+    <w:lsdException w:name="Medium List 2 Accent 2" w:semiHidden="0" w:uiPriority="66" w:unhideWhenUsed="0"/>
+    <w:lsdException w:name="Medium Grid 1 Accent 2" w:semiHidden="0" w:uiPriority="67" w:unhideWhenUsed="0"/>
+    <w:lsdException w:name="Medium Grid 2 Accent 2" w:semiHidden="0" w:uiPriority="68" w:unhideWhenUsed="0"/>
+    <w:lsdException w:name="Medium Grid 3 Accent 2" w:semiHidden="0" w:uiPriority="69" w:unhideWhenUsed="0"/>
+    <w:lsdException w:name="Dark List Accent 2" w:semiHidden="0" w:uiPriority="70" w:unhideWhenUsed="0"/>
+    <w:lsdException w:name="Colorful Shading Accent 2" w:semiHidden="0" w:uiPriority="71" w:unhideWhenUsed="0"/>
+    <w:lsdException w:name="Colorful List Accent 2" w:semiHidden="0" w:uiPriority="72" w:unhideWhenUsed="0"/>
+    <w:lsdException w:name="Colorful Grid Accent 2" w:semiHidden="0" w:uiPriority="73" w:unhideWhenUsed="0"/>
+    <w:lsdException w:name="Light Shading Accent 3" w:semiHidden="0" w:uiPriority="60" w:unhideWhenUsed="0"/>
+    <w:lsdException w:name="Light List Accent 3" w:semiHidden="0" w:uiPriority="61" w:unhideWhenUsed="0"/>
+    <w:lsdException w:name="Light Grid Accent 3" w:semiHidden="0" w:uiPriority="62" w:unhideWhenUsed="0"/>
+    <w:lsdException w:name="Medium Shading 1 Accent 3" w:semiHidden="0" w:uiPriority="63" w:unhideWhenUsed="0"/>
+    <w:lsdException w:name="Medium Shading 2 Accent 3" w:semiHidden="0" w:uiPriority="64" w:unhideWhenUsed="0"/>
+    <w:lsdException w:name="Medium List 1 Accent 3" w:semiHidden="0" w:uiPriority="65" w:unhideWhenUsed="0"/>
+    <w:lsdException w:name="Medium List 2 Accent 3" w:semiHidden="0" w:uiPriority="66" w:unhideWhenUsed="0"/>
+    <w:lsdException w:name="Medium Grid 1 Accent 3" w:semiHidden="0" w:uiPriority="67" w:unhideWhenUsed="0"/>
+    <w:lsdException w:name="Medium Grid 2 Accent 3" w:semiHidden="0" w:uiPriority="68" w:unhideWhenUsed="0"/>
+    <w:lsdException w:name="Medium Grid 3 Accent 3" w:semiHidden="0" w:uiPriority="69" w:unhideWhenUsed="0"/>
+    <w:lsdException w:name="Dark List Accent 3" w:semiHidden="0" w:uiPriority="70" w:unhideWhenUsed="0"/>
+    <w:lsdException w:name="Colorful Shading Accent 3" w:semiHidden="0" w:uiPriority="71" w:unhideWhenUsed="0"/>
+    <w:lsdException w:name="Colorful List Accent 3" w:semiHidden="0" w:uiPriority="72" w:unhideWhenUsed="0"/>
+    <w:lsdException w:name="Colorful Grid Accent 3" w:semiHidden="0" w:uiPriority="73" w:unhideWhenUsed="0"/>
+    <w:lsdException w:name="Light Shading Accent 4" w:semiHidden="0" w:uiPriority="60" w:unhideWhenUsed="0"/>
+    <w:lsdException w:name="Light List Accent 4" w:semiHidden="0" w:uiPriority="61" w:unhideWhenUsed="0"/>
+    <w:lsdException w:name="Light Grid Accent 4" w:semiHidden="0" w:uiPriority="62" w:unhideWhenUsed="0"/>
+    <w:lsdException w:name="Medium Shading 1 Accent 4" w:semiHidden="0" w:uiPriority="63" w:unhideWhenUsed="0"/>
+    <w:lsdException w:name="Medium Shading 2 Accent 4" w:semiHidden="0" w:uiPriority="64" w:unhideWhenUsed="0"/>
+    <w:lsdException w:name="Medium List 1 Accent 4" w:semiHidden="0" w:uiPriority="65" w:unhideWhenUsed="0"/>
+    <w:lsdException w:name="Medium List 2 Accent 4" w:semiHidden="0" w:uiPriority="66" w:unhideWhenUsed="0"/>
+    <w:lsdException w:name="Medium Grid 1 Accent 4" w:semiHidden="0" w:uiPriority="67" w:unhideWhenUsed="0"/>
+    <w:lsdException w:name="Medium Grid 2 Accent 4" w:semiHidden="0" w:uiPriority="68" w:unhideWhenUsed="0"/>
+    <w:lsdException w:name="Medium Grid 3 Accent 4" w:semiHidden="0" w:uiPriority="69" w:unhideWhenUsed="0"/>
+    <w:lsdException w:name="Dark List Accent 4" w:semiHidden="0" w:uiPriority="70" w:unhideWhenUsed="0"/>
+    <w:lsdException w:name="Colorful Shading Accent 4" w:semiHidden="0" w:uiPriority="71" w:unhideWhenUsed="0"/>
+    <w:lsdException w:name="Colorful List Accent 4" w:semiHidden="0" w:uiPriority="72" w:unhideWhenUsed="0"/>
+    <w:lsdException w:name="Colorful Grid Accent 4" w:semiHidden="0" w:uiPriority="73" w:unhideWhenUsed="0"/>
+    <w:lsdException w:name="Light Shading Accent 5" w:semiHidden="0" w:uiPriority="60" w:unhideWhenUsed="0"/>
+    <w:lsdException w:name="Light List Accent 5" w:semiHidden="0" w:uiPriority="61" w:unhideWhenUsed="0"/>
+    <w:lsdException w:name="Light Grid Accent 5" w:semiHidden="0" w:uiPriority="62" w:unhideWhenUsed="0"/>
+    <w:lsdException w:name="Medium Shading 1 Accent 5" w:semiHidden="0" w:uiPriority="63" w:unhideWhenUsed="0"/>
+    <w:lsdException w:name="Medium Shading 2 Accent 5" w:semiHidden="0" w:uiPriority="64" w:unhideWhenUsed="0"/>
+    <w:lsdException w:name="Medium List 1 Accent 5" w:semiHidden="0" w:uiPriority="65" w:unhideWhenUsed="0"/>
+    <w:lsdException w:name="Medium List 2 Accent 5" w:semiHidden="0" w:uiPriority="66" w:unhideWhenUsed="0"/>
+    <w:lsdException w:name="Medium Grid 1 Accent 5" w:semiHidden="0" w:uiPriority="67" w:unhideWhenUsed="0"/>
+    <w:lsdException w:name="Medium Grid 2 Accent 5" w:semiHidden="0" w:uiPriority="68" w:unhideWhenUsed="0"/>
+    <w:lsdException w:name="Medium Grid 3 Accent 5" w:semiHidden="0" w:uiPriority="69" w:unhideWhenUsed="0"/>
+    <w:lsdException w:name="Dark List Accent 5" w:semiHidden="0" w:uiPriority="70" w:unhideWhenUsed="0"/>
+    <w:lsdException w:name="Colorful Shading Accent 5" w:semiHidden="0" w:uiPriority="71" w:unhideWhenUsed="0"/>
+    <w:lsdException w:name="Colorful List Accent 5" w:semiHidden="0" w:uiPriority="72" w:unhideWhenUsed="0"/>
+    <w:lsdException w:name="Colorful Grid Accent 5" w:semiHidden="0" w:uiPriority="73" w:unhideWhenUsed="0"/>
+    <w:lsdException w:name="Light Shading Accent 6" w:semiHidden="0" w:uiPriority="60" w:unhideWhenUsed="0"/>
+    <w:lsdException w:name="Light List Accent 6" w:semiHidden="0" w:uiPriority="61" w:unhideWhenUsed="0"/>
+    <w:lsdException w:name="Light Grid Accent 6" w:semiHidden="0" w:uiPriority="62" w:unhideWhenUsed="0"/>
+    <w:lsdException w:name="Medium Shading 1 Accent 6" w:semiHidden="0" w:uiPriority="63" w:unhideWhenUsed="0"/>
+    <w:lsdException w:name="Medium Shading 2 Accent 6" w:semiHidden="0" w:uiPriority="64" w:unhideWhenUsed="0"/>
+    <w:lsdException w:name="Medium List 1 Accent 6" w:semiHidden="0" w:uiPriority="65" w:unhideWhenUsed="0"/>
+    <w:lsdException w:name="Medium List 2 Accent 6" w:semiHidden="0" w:uiPriority="66" w:unhideWhenUsed="0"/>
+    <w:lsdException w:name="Medium Grid 1 Accent 6" w:semiHidden="0" w:uiPriority="67" w:unhideWhenUsed="0"/>
+    <w:lsdException w:name="Medium Grid 2 Accent 6" w:semiHidden="0" w:uiPriority="68" w:unhideWhenUsed="0"/>
+    <w:lsdException w:name="Medium Grid 3 Accent 6" w:semiHidden="0" w:uiPriority="69" w:unhideWhenUsed="0"/>
+    <w:lsdException w:name="Dark List Accent 6" w:semiHidden="0" w:uiPriority="70" w:unhideWhenUsed="0"/>
+    <w:lsdException w:name="Colorful Shading Accent 6" w:semiHidden="0" w:uiPriority="71" w:unhideWhenUsed="0"/>
+    <w:lsdException w:name="Colorful List Accent 6" w:semiHidden="0" w:uiPriority="72" w:unhideWhenUsed="0"/>
+    <w:lsdException w:name="Colorful Grid Accent 6" w:semiHidden="0" w:uiPriority="73" w:unhideWhenUsed="0"/>
+    <w:lsdException w:name="Subtle Emphasis" w:semiHidden="0" w:uiPriority="19" w:unhideWhenUsed="0" w:qFormat="1"/>
+    <w:lsdException w:name="Intense Emphasis" w:semiHidden="0" w:uiPriority="21" w:unhideWhenUsed="0" w:qFormat="1"/>
+    <w:lsdException w:name="Subtle Reference" w:semiHidden="0" w:uiPriority="31" w:unhideWhenUsed="0" w:qFormat="1"/>
+    <w:lsdException w:name="Intense Reference" w:semiHidden="0" w:uiPriority="32" w:unhideWhenUsed="0" w:qFormat="1"/>
+    <w:lsdException w:name="Book Title" w:semiHidden="0" w:uiPriority="33" w:unhideWhenUsed="0" w:qFormat="1"/>
+    <w:lsdException w:name="Bibliography" w:uiPriority="37"/>
+    <w:lsdException w:name="TOC Heading" w:uiPriority="39" w:qFormat="1"/>
   </w:latentStyles>
   <w:style w:type="paragraph" w:default="1" w:styleId="Normal">
     <w:name w:val="Normal"/>
@@ -3693,6 +3416,7 @@
       <w:spacing w:after="0" w:line="240" w:lineRule="auto"/>
     </w:pPr>
     <w:tblPr>
+      <w:tblInd w:w="0" w:type="dxa"/>
       <w:tblBorders>
         <w:top w:val="single" w:sz="4" w:space="0" w:color="000000" w:themeColor="text1"/>
         <w:left w:val="single" w:sz="4" w:space="0" w:color="000000" w:themeColor="text1"/>
@@ -3701,6 +3425,12 @@
         <w:insideH w:val="single" w:sz="4" w:space="0" w:color="000000" w:themeColor="text1"/>
         <w:insideV w:val="single" w:sz="4" w:space="0" w:color="000000" w:themeColor="text1"/>
       </w:tblBorders>
+      <w:tblCellMar>
+        <w:top w:w="0" w:type="dxa"/>
+        <w:left w:w="108" w:type="dxa"/>
+        <w:bottom w:w="0" w:type="dxa"/>
+        <w:right w:w="108" w:type="dxa"/>
+      </w:tblCellMar>
     </w:tblPr>
   </w:style>
   <w:style w:type="paragraph" w:styleId="Header">
@@ -3829,6 +3559,196 @@
       <w:szCs w:val="24"/>
       <w:lang w:eastAsia="en-US"/>
     </w:rPr>
+  </w:style>
+</w:styles>
+</file>
+
+<file path=word/stylesWithEffects.xml><?xml version="1.0" encoding="utf-8"?>
+<w:styles xmlns:wpc="http://schemas.microsoft.com/office/word/2010/wordprocessingCanvas" xmlns:mc="http://schemas.openxmlformats.org/markup-compatibility/2006" xmlns:o="urn:schemas-microsoft-com:office:office" xmlns:r="http://schemas.openxmlformats.org/officeDocument/2006/relationships" xmlns:m="http://schemas.openxmlformats.org/officeDocument/2006/math" xmlns:v="urn:schemas-microsoft-com:vml" xmlns:wp14="http://schemas.microsoft.com/office/word/2010/wordprocessingDrawing" xmlns:wp="http://schemas.openxmlformats.org/drawingml/2006/wordprocessingDrawing" xmlns:w10="urn:schemas-microsoft-com:office:word" xmlns:w="http://schemas.openxmlformats.org/wordprocessingml/2006/main" xmlns:w14="http://schemas.microsoft.com/office/word/2010/wordml" xmlns:wpg="http://schemas.microsoft.com/office/word/2010/wordprocessingGroup" xmlns:wpi="http://schemas.microsoft.com/office/word/2010/wordprocessingInk" xmlns:wne="http://schemas.microsoft.com/office/word/2006/wordml" xmlns:wps="http://schemas.microsoft.com/office/word/2010/wordprocessingShape" mc:Ignorable="w14 wp14">
+  <w:docDefaults>
+    <w:rPrDefault>
+      <w:rPr>
+        <w:rFonts w:asciiTheme="minorHAnsi" w:eastAsiaTheme="minorEastAsia" w:hAnsiTheme="minorHAnsi" w:cstheme="minorBidi"/>
+        <w:sz w:val="22"/>
+        <w:szCs w:val="22"/>
+        <w:lang w:val="en-US" w:eastAsia="en-US" w:bidi="ar-SA"/>
+      </w:rPr>
+    </w:rPrDefault>
+    <w:pPrDefault>
+      <w:pPr>
+        <w:spacing w:after="200" w:line="276" w:lineRule="auto"/>
+      </w:pPr>
+    </w:pPrDefault>
+  </w:docDefaults>
+  <w:latentStyles w:defLockedState="0" w:defUIPriority="99" w:defSemiHidden="1" w:defUnhideWhenUsed="1" w:defQFormat="0" w:count="267">
+    <w:lsdException w:name="Normal" w:semiHidden="0" w:uiPriority="0" w:unhideWhenUsed="0" w:qFormat="1"/>
+    <w:lsdException w:name="heading 1" w:semiHidden="0" w:uiPriority="9" w:unhideWhenUsed="0" w:qFormat="1"/>
+    <w:lsdException w:name="heading 2" w:uiPriority="9" w:qFormat="1"/>
+    <w:lsdException w:name="heading 3" w:uiPriority="9" w:qFormat="1"/>
+    <w:lsdException w:name="heading 4" w:uiPriority="9" w:qFormat="1"/>
+    <w:lsdException w:name="heading 5" w:uiPriority="9" w:qFormat="1"/>
+    <w:lsdException w:name="heading 6" w:uiPriority="9" w:qFormat="1"/>
+    <w:lsdException w:name="heading 7" w:uiPriority="9" w:qFormat="1"/>
+    <w:lsdException w:name="heading 8" w:uiPriority="9" w:qFormat="1"/>
+    <w:lsdException w:name="heading 9" w:uiPriority="9" w:qFormat="1"/>
+    <w:lsdException w:name="toc 1" w:uiPriority="39"/>
+    <w:lsdException w:name="toc 2" w:uiPriority="39"/>
+    <w:lsdException w:name="toc 3" w:uiPriority="39"/>
+    <w:lsdException w:name="toc 4" w:uiPriority="39"/>
+    <w:lsdException w:name="toc 5" w:uiPriority="39"/>
+    <w:lsdException w:name="toc 6" w:uiPriority="39"/>
+    <w:lsdException w:name="toc 7" w:uiPriority="39"/>
+    <w:lsdException w:name="toc 8" w:uiPriority="39"/>
+    <w:lsdException w:name="toc 9" w:uiPriority="39"/>
+    <w:lsdException w:name="caption" w:uiPriority="35" w:qFormat="1"/>
+    <w:lsdException w:name="Title" w:semiHidden="0" w:uiPriority="10" w:unhideWhenUsed="0" w:qFormat="1"/>
+    <w:lsdException w:name="Default Paragraph Font" w:uiPriority="1"/>
+    <w:lsdException w:name="Subtitle" w:semiHidden="0" w:uiPriority="11" w:unhideWhenUsed="0" w:qFormat="1"/>
+    <w:lsdException w:name="Strong" w:semiHidden="0" w:uiPriority="22" w:unhideWhenUsed="0" w:qFormat="1"/>
+    <w:lsdException w:name="Emphasis" w:semiHidden="0" w:uiPriority="20" w:unhideWhenUsed="0" w:qFormat="1"/>
+    <w:lsdException w:name="Table Grid" w:semiHidden="0" w:uiPriority="59" w:unhideWhenUsed="0"/>
+    <w:lsdException w:name="Placeholder Text" w:unhideWhenUsed="0"/>
+    <w:lsdException w:name="No Spacing" w:semiHidden="0" w:uiPriority="1" w:unhideWhenUsed="0" w:qFormat="1"/>
+    <w:lsdException w:name="Light Shading" w:semiHidden="0" w:uiPriority="60" w:unhideWhenUsed="0"/>
+    <w:lsdException w:name="Light List" w:semiHidden="0" w:uiPriority="61" w:unhideWhenUsed="0"/>
+    <w:lsdException w:name="Light Grid" w:semiHidden="0" w:uiPriority="62" w:unhideWhenUsed="0"/>
+    <w:lsdException w:name="Medium Shading 1" w:semiHidden="0" w:uiPriority="63" w:unhideWhenUsed="0"/>
+    <w:lsdException w:name="Medium Shading 2" w:semiHidden="0" w:uiPriority="64" w:unhideWhenUsed="0"/>
+    <w:lsdException w:name="Medium List 1" w:semiHidden="0" w:uiPriority="65" w:unhideWhenUsed="0"/>
+    <w:lsdException w:name="Medium List 2" w:semiHidden="0" w:uiPriority="66" w:unhideWhenUsed="0"/>
+    <w:lsdException w:name="Medium Grid 1" w:semiHidden="0" w:uiPriority="67" w:unhideWhenUsed="0"/>
+    <w:lsdException w:name="Medium Grid 2" w:semiHidden="0" w:uiPriority="68" w:unhideWhenUsed="0"/>
+    <w:lsdException w:name="Medium Grid 3" w:semiHidden="0" w:uiPriority="69" w:unhideWhenUsed="0"/>
+    <w:lsdException w:name="Dark List" w:semiHidden="0" w:uiPriority="70" w:unhideWhenUsed="0"/>
+    <w:lsdException w:name="Colorful Shading" w:semiHidden="0" w:uiPriority="71" w:unhideWhenUsed="0"/>
+    <w:lsdException w:name="Colorful List" w:semiHidden="0" w:uiPriority="72" w:unhideWhenUsed="0"/>
+    <w:lsdException w:name="Colorful Grid" w:semiHidden="0" w:uiPriority="73" w:unhideWhenUsed="0"/>
+    <w:lsdException w:name="Light Shading Accent 1" w:semiHidden="0" w:uiPriority="60" w:unhideWhenUsed="0"/>
+    <w:lsdException w:name="Light List Accent 1" w:semiHidden="0" w:uiPriority="61" w:unhideWhenUsed="0"/>
+    <w:lsdException w:name="Light Grid Accent 1" w:semiHidden="0" w:uiPriority="62" w:unhideWhenUsed="0"/>
+    <w:lsdException w:name="Medium Shading 1 Accent 1" w:semiHidden="0" w:uiPriority="63" w:unhideWhenUsed="0"/>
+    <w:lsdException w:name="Medium Shading 2 Accent 1" w:semiHidden="0" w:uiPriority="64" w:unhideWhenUsed="0"/>
+    <w:lsdException w:name="Medium List 1 Accent 1" w:semiHidden="0" w:uiPriority="65" w:unhideWhenUsed="0"/>
+    <w:lsdException w:name="Revision" w:unhideWhenUsed="0"/>
+    <w:lsdException w:name="List Paragraph" w:semiHidden="0" w:uiPriority="34" w:unhideWhenUsed="0" w:qFormat="1"/>
+    <w:lsdException w:name="Quote" w:semiHidden="0" w:uiPriority="29" w:unhideWhenUsed="0" w:qFormat="1"/>
+    <w:lsdException w:name="Intense Quote" w:semiHidden="0" w:uiPriority="30" w:unhideWhenUsed="0" w:qFormat="1"/>
+    <w:lsdException w:name="Medium List 2 Accent 1" w:semiHidden="0" w:uiPriority="66" w:unhideWhenUsed="0"/>
+    <w:lsdException w:name="Medium Grid 1 Accent 1" w:semiHidden="0" w:uiPriority="67" w:unhideWhenUsed="0"/>
+    <w:lsdException w:name="Medium Grid 2 Accent 1" w:semiHidden="0" w:uiPriority="68" w:unhideWhenUsed="0"/>
+    <w:lsdException w:name="Medium Grid 3 Accent 1" w:semiHidden="0" w:uiPriority="69" w:unhideWhenUsed="0"/>
+    <w:lsdException w:name="Dark List Accent 1" w:semiHidden="0" w:uiPriority="70" w:unhideWhenUsed="0"/>
+    <w:lsdException w:name="Colorful Shading Accent 1" w:semiHidden="0" w:uiPriority="71" w:unhideWhenUsed="0"/>
+    <w:lsdException w:name="Colorful List Accent 1" w:semiHidden="0" w:uiPriority="72" w:unhideWhenUsed="0"/>
+    <w:lsdException w:name="Colorful Grid Accent 1" w:semiHidden="0" w:uiPriority="73" w:unhideWhenUsed="0"/>
+    <w:lsdException w:name="Light Shading Accent 2" w:semiHidden="0" w:uiPriority="60" w:unhideWhenUsed="0"/>
+    <w:lsdException w:name="Light List Accent 2" w:semiHidden="0" w:uiPriority="61" w:unhideWhenUsed="0"/>
+    <w:lsdException w:name="Light Grid Accent 2" w:semiHidden="0" w:uiPriority="62" w:unhideWhenUsed="0"/>
+    <w:lsdException w:name="Medium Shading 1 Accent 2" w:semiHidden="0" w:uiPriority="63" w:unhideWhenUsed="0"/>
+    <w:lsdException w:name="Medium Shading 2 Accent 2" w:semiHidden="0" w:uiPriority="64" w:unhideWhenUsed="0"/>
+    <w:lsdException w:name="Medium List 1 Accent 2" w:semiHidden="0" w:uiPriority="65" w:unhideWhenUsed="0"/>
+    <w:lsdException w:name="Medium List 2 Accent 2" w:semiHidden="0" w:uiPriority="66" w:unhideWhenUsed="0"/>
+    <w:lsdException w:name="Medium Grid 1 Accent 2" w:semiHidden="0" w:uiPriority="67" w:unhideWhenUsed="0"/>
+    <w:lsdException w:name="Medium Grid 2 Accent 2" w:semiHidden="0" w:uiPriority="68" w:unhideWhenUsed="0"/>
+    <w:lsdException w:name="Medium Grid 3 Accent 2" w:semiHidden="0" w:uiPriority="69" w:unhideWhenUsed="0"/>
+    <w:lsdException w:name="Dark List Accent 2" w:semiHidden="0" w:uiPriority="70" w:unhideWhenUsed="0"/>
+    <w:lsdException w:name="Colorful Shading Accent 2" w:semiHidden="0" w:uiPriority="71" w:unhideWhenUsed="0"/>
+    <w:lsdException w:name="Colorful List Accent 2" w:semiHidden="0" w:uiPriority="72" w:unhideWhenUsed="0"/>
+    <w:lsdException w:name="Colorful Grid Accent 2" w:semiHidden="0" w:uiPriority="73" w:unhideWhenUsed="0"/>
+    <w:lsdException w:name="Light Shading Accent 3" w:semiHidden="0" w:uiPriority="60" w:unhideWhenUsed="0"/>
+    <w:lsdException w:name="Light List Accent 3" w:semiHidden="0" w:uiPriority="61" w:unhideWhenUsed="0"/>
+    <w:lsdException w:name="Light Grid Accent 3" w:semiHidden="0" w:uiPriority="62" w:unhideWhenUsed="0"/>
+    <w:lsdException w:name="Medium Shading 1 Accent 3" w:semiHidden="0" w:uiPriority="63" w:unhideWhenUsed="0"/>
+    <w:lsdException w:name="Medium Shading 2 Accent 3" w:semiHidden="0" w:uiPriority="64" w:unhideWhenUsed="0"/>
+    <w:lsdException w:name="Medium List 1 Accent 3" w:semiHidden="0" w:uiPriority="65" w:unhideWhenUsed="0"/>
+    <w:lsdException w:name="Medium List 2 Accent 3" w:semiHidden="0" w:uiPriority="66" w:unhideWhenUsed="0"/>
+    <w:lsdException w:name="Medium Grid 1 Accent 3" w:semiHidden="0" w:uiPriority="67" w:unhideWhenUsed="0"/>
+    <w:lsdException w:name="Medium Grid 2 Accent 3" w:semiHidden="0" w:uiPriority="68" w:unhideWhenUsed="0"/>
+    <w:lsdException w:name="Medium Grid 3 Accent 3" w:semiHidden="0" w:uiPriority="69" w:unhideWhenUsed="0"/>
+    <w:lsdException w:name="Dark List Accent 3" w:semiHidden="0" w:uiPriority="70" w:unhideWhenUsed="0"/>
+    <w:lsdException w:name="Colorful Shading Accent 3" w:semiHidden="0" w:uiPriority="71" w:unhideWhenUsed="0"/>
+    <w:lsdException w:name="Colorful List Accent 3" w:semiHidden="0" w:uiPriority="72" w:unhideWhenUsed="0"/>
+    <w:lsdException w:name="Colorful Grid Accent 3" w:semiHidden="0" w:uiPriority="73" w:unhideWhenUsed="0"/>
+    <w:lsdException w:name="Light Shading Accent 4" w:semiHidden="0" w:uiPriority="60" w:unhideWhenUsed="0"/>
+    <w:lsdException w:name="Light List Accent 4" w:semiHidden="0" w:uiPriority="61" w:unhideWhenUsed="0"/>
+    <w:lsdException w:name="Light Grid Accent 4" w:semiHidden="0" w:uiPriority="62" w:unhideWhenUsed="0"/>
+    <w:lsdException w:name="Medium Shading 1 Accent 4" w:semiHidden="0" w:uiPriority="63" w:unhideWhenUsed="0"/>
+    <w:lsdException w:name="Medium Shading 2 Accent 4" w:semiHidden="0" w:uiPriority="64" w:unhideWhenUsed="0"/>
+    <w:lsdException w:name="Medium List 1 Accent 4" w:semiHidden="0" w:uiPriority="65" w:unhideWhenUsed="0"/>
+    <w:lsdException w:name="Medium List 2 Accent 4" w:semiHidden="0" w:uiPriority="66" w:unhideWhenUsed="0"/>
+    <w:lsdException w:name="Medium Grid 1 Accent 4" w:semiHidden="0" w:uiPriority="67" w:unhideWhenUsed="0"/>
+    <w:lsdException w:name="Medium Grid 2 Accent 4" w:semiHidden="0" w:uiPriority="68" w:unhideWhenUsed="0"/>
+    <w:lsdException w:name="Medium Grid 3 Accent 4" w:semiHidden="0" w:uiPriority="69" w:unhideWhenUsed="0"/>
+    <w:lsdException w:name="Dark List Accent 4" w:semiHidden="0" w:uiPriority="70" w:unhideWhenUsed="0"/>
+    <w:lsdException w:name="Colorful Shading Accent 4" w:semiHidden="0" w:uiPriority="71" w:unhideWhenUsed="0"/>
+    <w:lsdException w:name="Colorful List Accent 4" w:semiHidden="0" w:uiPriority="72" w:unhideWhenUsed="0"/>
+    <w:lsdException w:name="Colorful Grid Accent 4" w:semiHidden="0" w:uiPriority="73" w:unhideWhenUsed="0"/>
+    <w:lsdException w:name="Light Shading Accent 5" w:semiHidden="0" w:uiPriority="60" w:unhideWhenUsed="0"/>
+    <w:lsdException w:name="Light List Accent 5" w:semiHidden="0" w:uiPriority="61" w:unhideWhenUsed="0"/>
+    <w:lsdException w:name="Light Grid Accent 5" w:semiHidden="0" w:uiPriority="62" w:unhideWhenUsed="0"/>
+    <w:lsdException w:name="Medium Shading 1 Accent 5" w:semiHidden="0" w:uiPriority="63" w:unhideWhenUsed="0"/>
+    <w:lsdException w:name="Medium Shading 2 Accent 5" w:semiHidden="0" w:uiPriority="64" w:unhideWhenUsed="0"/>
+    <w:lsdException w:name="Medium List 1 Accent 5" w:semiHidden="0" w:uiPriority="65" w:unhideWhenUsed="0"/>
+    <w:lsdException w:name="Medium List 2 Accent 5" w:semiHidden="0" w:uiPriority="66" w:unhideWhenUsed="0"/>
+    <w:lsdException w:name="Medium Grid 1 Accent 5" w:semiHidden="0" w:uiPriority="67" w:unhideWhenUsed="0"/>
+    <w:lsdException w:name="Medium Grid 2 Accent 5" w:semiHidden="0" w:uiPriority="68" w:unhideWhenUsed="0"/>
+    <w:lsdException w:name="Medium Grid 3 Accent 5" w:semiHidden="0" w:uiPriority="69" w:unhideWhenUsed="0"/>
+    <w:lsdException w:name="Dark List Accent 5" w:semiHidden="0" w:uiPriority="70" w:unhideWhenUsed="0"/>
+    <w:lsdException w:name="Colorful Shading Accent 5" w:semiHidden="0" w:uiPriority="71" w:unhideWhenUsed="0"/>
+    <w:lsdException w:name="Colorful List Accent 5" w:semiHidden="0" w:uiPriority="72" w:unhideWhenUsed="0"/>
+    <w:lsdException w:name="Colorful Grid Accent 5" w:semiHidden="0" w:uiPriority="73" w:unhideWhenUsed="0"/>
+    <w:lsdException w:name="Light Shading Accent 6" w:semiHidden="0" w:uiPriority="60" w:unhideWhenUsed="0"/>
+    <w:lsdException w:name="Light List Accent 6" w:semiHidden="0" w:uiPriority="61" w:unhideWhenUsed="0"/>
+    <w:lsdException w:name="Light Grid Accent 6" w:semiHidden="0" w:uiPriority="62" w:unhideWhenUsed="0"/>
+    <w:lsdException w:name="Medium Shading 1 Accent 6" w:semiHidden="0" w:uiPriority="63" w:unhideWhenUsed="0"/>
+    <w:lsdException w:name="Medium Shading 2 Accent 6" w:semiHidden="0" w:uiPriority="64" w:unhideWhenUsed="0"/>
+    <w:lsdException w:name="Medium List 1 Accent 6" w:semiHidden="0" w:uiPriority="65" w:unhideWhenUsed="0"/>
+    <w:lsdException w:name="Medium List 2 Accent 6" w:semiHidden="0" w:uiPriority="66" w:unhideWhenUsed="0"/>
+    <w:lsdException w:name="Medium Grid 1 Accent 6" w:semiHidden="0" w:uiPriority="67" w:unhideWhenUsed="0"/>
+    <w:lsdException w:name="Medium Grid 2 Accent 6" w:semiHidden="0" w:uiPriority="68" w:unhideWhenUsed="0"/>
+    <w:lsdException w:name="Medium Grid 3 Accent 6" w:semiHidden="0" w:uiPriority="69" w:unhideWhenUsed="0"/>
+    <w:lsdException w:name="Dark List Accent 6" w:semiHidden="0" w:uiPriority="70" w:unhideWhenUsed="0"/>
+    <w:lsdException w:name="Colorful Shading Accent 6" w:semiHidden="0" w:uiPriority="71" w:unhideWhenUsed="0"/>
+    <w:lsdException w:name="Colorful List Accent 6" w:semiHidden="0" w:uiPriority="72" w:unhideWhenUsed="0"/>
+    <w:lsdException w:name="Colorful Grid Accent 6" w:semiHidden="0" w:uiPriority="73" w:unhideWhenUsed="0"/>
+    <w:lsdException w:name="Subtle Emphasis" w:semiHidden="0" w:uiPriority="19" w:unhideWhenUsed="0" w:qFormat="1"/>
+    <w:lsdException w:name="Intense Emphasis" w:semiHidden="0" w:uiPriority="21" w:unhideWhenUsed="0" w:qFormat="1"/>
+    <w:lsdException w:name="Subtle Reference" w:semiHidden="0" w:uiPriority="31" w:unhideWhenUsed="0" w:qFormat="1"/>
+    <w:lsdException w:name="Intense Reference" w:semiHidden="0" w:uiPriority="32" w:unhideWhenUsed="0" w:qFormat="1"/>
+    <w:lsdException w:name="Book Title" w:semiHidden="0" w:uiPriority="33" w:unhideWhenUsed="0" w:qFormat="1"/>
+    <w:lsdException w:name="Bibliography" w:uiPriority="37"/>
+    <w:lsdException w:name="TOC Heading" w:uiPriority="39" w:qFormat="1"/>
+  </w:latentStyles>
+  <w:style w:type="paragraph" w:default="1" w:styleId="Normal">
+    <w:name w:val="Normal"/>
+    <w:qFormat/>
+  </w:style>
+  <w:style w:type="character" w:default="1" w:styleId="DefaultParagraphFont">
+    <w:name w:val="Default Paragraph Font"/>
+    <w:uiPriority w:val="1"/>
+    <w:semiHidden/>
+    <w:unhideWhenUsed/>
+  </w:style>
+  <w:style w:type="table" w:default="1" w:styleId="TableNormal">
+    <w:name w:val="Normal Table"/>
+    <w:uiPriority w:val="99"/>
+    <w:semiHidden/>
+    <w:unhideWhenUsed/>
+    <w:tblPr>
+      <w:tblInd w:w="0" w:type="dxa"/>
+      <w:tblCellMar>
+        <w:top w:w="0" w:type="dxa"/>
+        <w:left w:w="108" w:type="dxa"/>
+        <w:bottom w:w="0" w:type="dxa"/>
+        <w:right w:w="108" w:type="dxa"/>
+      </w:tblCellMar>
+    </w:tblPr>
+  </w:style>
+  <w:style w:type="numbering" w:default="1" w:styleId="NoList">
+    <w:name w:val="No List"/>
+    <w:uiPriority w:val="99"/>
+    <w:semiHidden/>
+    <w:unhideWhenUsed/>
   </w:style>
 </w:styles>
 </file>
@@ -4121,7 +4041,7 @@
 </file>
 
 <file path=customXml/itemProps1.xml><?xml version="1.0" encoding="utf-8"?>
-<ds:datastoreItem xmlns:ds="http://schemas.openxmlformats.org/officeDocument/2006/customXml" ds:itemID="{1DAEA65D-4603-4F3B-B4E3-9B34BD462D2D}">
+<ds:datastoreItem xmlns:ds="http://schemas.openxmlformats.org/officeDocument/2006/customXml" ds:itemID="{6272ABBC-9BE4-47DF-AD0F-C8FDB1272C7A}">
   <ds:schemaRefs>
     <ds:schemaRef ds:uri="http://schemas.openxmlformats.org/officeDocument/2006/bibliography"/>
   </ds:schemaRefs>

</xml_diff>